<commit_message>
MOD: se ajusta redacción texto
</commit_message>
<xml_diff>
--- a/material/IntroProg/Ejercicios/6. Diccionarios/Nivel4 - Celulares y notas.docx
+++ b/material/IntroProg/Ejercicios/6. Diccionarios/Nivel4 - Celulares y notas.docx
@@ -394,33 +394,27 @@
           <w:szCs w:val="16"/>
           <w:lang w:eastAsia="es-CO"/>
         </w:rPr>
-        <w:t>'</w:t>
-      </w:r>
-      <w:proofErr w:type="spellStart"/>
-      <w:r>
-        <w:rPr>
-          <w:rFonts w:ascii="Consolas" w:eastAsia="Times New Roman" w:hAnsi="Consolas" w:cs="Courier New"/>
-          <w:b/>
-          <w:bCs/>
-          <w:color w:val="008080"/>
+        <w:t>'precioVenta'</w:t>
+      </w:r>
+      <w:r>
+        <w:rPr>
+          <w:rFonts w:ascii="Consolas" w:eastAsia="Times New Roman" w:hAnsi="Consolas" w:cs="Courier New"/>
+          <w:color w:val="000000"/>
           <w:sz w:val="16"/>
           <w:szCs w:val="16"/>
           <w:lang w:eastAsia="es-CO"/>
         </w:rPr>
-        <w:t>precioVenta</w:t>
-      </w:r>
-      <w:proofErr w:type="spellEnd"/>
-      <w:r>
-        <w:rPr>
-          <w:rFonts w:ascii="Consolas" w:eastAsia="Times New Roman" w:hAnsi="Consolas" w:cs="Courier New"/>
-          <w:b/>
-          <w:bCs/>
-          <w:color w:val="008080"/>
+        <w:t xml:space="preserve">: </w:t>
+      </w:r>
+      <w:r>
+        <w:rPr>
+          <w:rFonts w:ascii="Consolas" w:eastAsia="Times New Roman" w:hAnsi="Consolas" w:cs="Courier New"/>
+          <w:color w:val="0000FF"/>
           <w:sz w:val="16"/>
           <w:szCs w:val="16"/>
           <w:lang w:eastAsia="es-CO"/>
         </w:rPr>
-        <w:t>'</w:t>
+        <w:t>1100000</w:t>
       </w:r>
       <w:r>
         <w:rPr>
@@ -430,27 +424,30 @@
           <w:szCs w:val="16"/>
           <w:lang w:eastAsia="es-CO"/>
         </w:rPr>
-        <w:t xml:space="preserve">: </w:t>
-      </w:r>
-      <w:r>
-        <w:rPr>
-          <w:rFonts w:ascii="Consolas" w:eastAsia="Times New Roman" w:hAnsi="Consolas" w:cs="Courier New"/>
-          <w:color w:val="0000FF"/>
+        <w:t>},</w:t>
+      </w:r>
+      <w:r>
+        <w:rPr>
+          <w:rFonts w:ascii="Consolas" w:eastAsia="Times New Roman" w:hAnsi="Consolas" w:cs="Courier New"/>
+          <w:color w:val="000000"/>
           <w:sz w:val="16"/>
           <w:szCs w:val="16"/>
           <w:lang w:eastAsia="es-CO"/>
         </w:rPr>
-        <w:t>1100000</w:t>
-      </w:r>
-      <w:r>
-        <w:rPr>
-          <w:rFonts w:ascii="Consolas" w:eastAsia="Times New Roman" w:hAnsi="Consolas" w:cs="Courier New"/>
-          <w:color w:val="000000"/>
+        <w:br/>
+        <w:t xml:space="preserve">               </w:t>
+      </w:r>
+      <w:r>
+        <w:rPr>
+          <w:rFonts w:ascii="Consolas" w:eastAsia="Times New Roman" w:hAnsi="Consolas" w:cs="Courier New"/>
+          <w:b/>
+          <w:bCs/>
+          <w:color w:val="008080"/>
           <w:sz w:val="16"/>
           <w:szCs w:val="16"/>
           <w:lang w:eastAsia="es-CO"/>
         </w:rPr>
-        <w:t>},</w:t>
+        <w:t>'210928'</w:t>
       </w:r>
       <w:r>
         <w:rPr>
@@ -460,8 +457,7 @@
           <w:szCs w:val="16"/>
           <w:lang w:eastAsia="es-CO"/>
         </w:rPr>
-        <w:br/>
-        <w:t xml:space="preserve">               </w:t>
+        <w:t>: {</w:t>
       </w:r>
       <w:r>
         <w:rPr>
@@ -473,7 +469,7 @@
           <w:szCs w:val="16"/>
           <w:lang w:eastAsia="es-CO"/>
         </w:rPr>
-        <w:t>'210928'</w:t>
+        <w:t>'marca'</w:t>
       </w:r>
       <w:r>
         <w:rPr>
@@ -483,7 +479,7 @@
           <w:szCs w:val="16"/>
           <w:lang w:eastAsia="es-CO"/>
         </w:rPr>
-        <w:t>: {</w:t>
+        <w:t xml:space="preserve">: </w:t>
       </w:r>
       <w:r>
         <w:rPr>
@@ -495,7 +491,7 @@
           <w:szCs w:val="16"/>
           <w:lang w:eastAsia="es-CO"/>
         </w:rPr>
-        <w:t>'marca'</w:t>
+        <w:t>'Samsung'</w:t>
       </w:r>
       <w:r>
         <w:rPr>
@@ -505,7 +501,7 @@
           <w:szCs w:val="16"/>
           <w:lang w:eastAsia="es-CO"/>
         </w:rPr>
-        <w:t xml:space="preserve">: </w:t>
+        <w:t xml:space="preserve">, </w:t>
       </w:r>
       <w:r>
         <w:rPr>
@@ -517,7 +513,7 @@
           <w:szCs w:val="16"/>
           <w:lang w:eastAsia="es-CO"/>
         </w:rPr>
-        <w:t>'Samsung'</w:t>
+        <w:t>'anio'</w:t>
       </w:r>
       <w:r>
         <w:rPr>
@@ -527,34 +523,28 @@
           <w:szCs w:val="16"/>
           <w:lang w:eastAsia="es-CO"/>
         </w:rPr>
-        <w:t xml:space="preserve">, </w:t>
-      </w:r>
-      <w:r>
-        <w:rPr>
-          <w:rFonts w:ascii="Consolas" w:eastAsia="Times New Roman" w:hAnsi="Consolas" w:cs="Courier New"/>
-          <w:b/>
-          <w:bCs/>
-          <w:color w:val="008080"/>
+        <w:t xml:space="preserve">: </w:t>
+      </w:r>
+      <w:r>
+        <w:rPr>
+          <w:rFonts w:ascii="Consolas" w:eastAsia="Times New Roman" w:hAnsi="Consolas" w:cs="Courier New"/>
+          <w:color w:val="0000FF"/>
           <w:sz w:val="16"/>
           <w:szCs w:val="16"/>
           <w:lang w:eastAsia="es-CO"/>
         </w:rPr>
-        <w:t>'</w:t>
-      </w:r>
-      <w:proofErr w:type="spellStart"/>
-      <w:r>
-        <w:rPr>
-          <w:rFonts w:ascii="Consolas" w:eastAsia="Times New Roman" w:hAnsi="Consolas" w:cs="Courier New"/>
-          <w:b/>
-          <w:bCs/>
-          <w:color w:val="008080"/>
+        <w:t>2018</w:t>
+      </w:r>
+      <w:r>
+        <w:rPr>
+          <w:rFonts w:ascii="Consolas" w:eastAsia="Times New Roman" w:hAnsi="Consolas" w:cs="Courier New"/>
+          <w:color w:val="000000"/>
           <w:sz w:val="16"/>
           <w:szCs w:val="16"/>
           <w:lang w:eastAsia="es-CO"/>
         </w:rPr>
-        <w:t>anio</w:t>
-      </w:r>
-      <w:proofErr w:type="spellEnd"/>
+        <w:t xml:space="preserve">, </w:t>
+      </w:r>
       <w:r>
         <w:rPr>
           <w:rFonts w:ascii="Consolas" w:eastAsia="Times New Roman" w:hAnsi="Consolas" w:cs="Courier New"/>
@@ -565,7 +555,7 @@
           <w:szCs w:val="16"/>
           <w:lang w:eastAsia="es-CO"/>
         </w:rPr>
-        <w:t>'</w:t>
+        <w:t>'modelo'</w:t>
       </w:r>
       <w:r>
         <w:rPr>
@@ -580,12 +570,14 @@
       <w:r>
         <w:rPr>
           <w:rFonts w:ascii="Consolas" w:eastAsia="Times New Roman" w:hAnsi="Consolas" w:cs="Courier New"/>
-          <w:color w:val="0000FF"/>
+          <w:b/>
+          <w:bCs/>
+          <w:color w:val="008080"/>
           <w:sz w:val="16"/>
           <w:szCs w:val="16"/>
           <w:lang w:eastAsia="es-CO"/>
         </w:rPr>
-        <w:t>2018</w:t>
+        <w:t>'Galaxy12'</w:t>
       </w:r>
       <w:r>
         <w:rPr>
@@ -607,7 +599,7 @@
           <w:szCs w:val="16"/>
           <w:lang w:eastAsia="es-CO"/>
         </w:rPr>
-        <w:t>'modelo'</w:t>
+        <w:t>'gama'</w:t>
       </w:r>
       <w:r>
         <w:rPr>
@@ -629,7 +621,7 @@
           <w:szCs w:val="16"/>
           <w:lang w:eastAsia="es-CO"/>
         </w:rPr>
-        <w:t>'Galaxy12'</w:t>
+        <w:t>'media'</w:t>
       </w:r>
       <w:r>
         <w:rPr>
@@ -651,7 +643,7 @@
           <w:szCs w:val="16"/>
           <w:lang w:eastAsia="es-CO"/>
         </w:rPr>
-        <w:t>'gama'</w:t>
+        <w:t>'costo'</w:t>
       </w:r>
       <w:r>
         <w:rPr>
@@ -666,14 +658,12 @@
       <w:r>
         <w:rPr>
           <w:rFonts w:ascii="Consolas" w:eastAsia="Times New Roman" w:hAnsi="Consolas" w:cs="Courier New"/>
-          <w:b/>
-          <w:bCs/>
-          <w:color w:val="008080"/>
+          <w:color w:val="0000FF"/>
           <w:sz w:val="16"/>
           <w:szCs w:val="16"/>
           <w:lang w:eastAsia="es-CO"/>
         </w:rPr>
-        <w:t>'media'</w:t>
+        <w:t>950000</w:t>
       </w:r>
       <w:r>
         <w:rPr>
@@ -695,75 +685,7 @@
           <w:szCs w:val="16"/>
           <w:lang w:eastAsia="es-CO"/>
         </w:rPr>
-        <w:t>'costo'</w:t>
-      </w:r>
-      <w:r>
-        <w:rPr>
-          <w:rFonts w:ascii="Consolas" w:eastAsia="Times New Roman" w:hAnsi="Consolas" w:cs="Courier New"/>
-          <w:color w:val="000000"/>
-          <w:sz w:val="16"/>
-          <w:szCs w:val="16"/>
-          <w:lang w:eastAsia="es-CO"/>
-        </w:rPr>
-        <w:t xml:space="preserve">: </w:t>
-      </w:r>
-      <w:r>
-        <w:rPr>
-          <w:rFonts w:ascii="Consolas" w:eastAsia="Times New Roman" w:hAnsi="Consolas" w:cs="Courier New"/>
-          <w:color w:val="0000FF"/>
-          <w:sz w:val="16"/>
-          <w:szCs w:val="16"/>
-          <w:lang w:eastAsia="es-CO"/>
-        </w:rPr>
-        <w:t>950000</w:t>
-      </w:r>
-      <w:r>
-        <w:rPr>
-          <w:rFonts w:ascii="Consolas" w:eastAsia="Times New Roman" w:hAnsi="Consolas" w:cs="Courier New"/>
-          <w:color w:val="000000"/>
-          <w:sz w:val="16"/>
-          <w:szCs w:val="16"/>
-          <w:lang w:eastAsia="es-CO"/>
-        </w:rPr>
-        <w:t xml:space="preserve">, </w:t>
-      </w:r>
-      <w:r>
-        <w:rPr>
-          <w:rFonts w:ascii="Consolas" w:eastAsia="Times New Roman" w:hAnsi="Consolas" w:cs="Courier New"/>
-          <w:b/>
-          <w:bCs/>
-          <w:color w:val="008080"/>
-          <w:sz w:val="16"/>
-          <w:szCs w:val="16"/>
-          <w:lang w:eastAsia="es-CO"/>
-        </w:rPr>
-        <w:t>'</w:t>
-      </w:r>
-      <w:proofErr w:type="spellStart"/>
-      <w:r>
-        <w:rPr>
-          <w:rFonts w:ascii="Consolas" w:eastAsia="Times New Roman" w:hAnsi="Consolas" w:cs="Courier New"/>
-          <w:b/>
-          <w:bCs/>
-          <w:color w:val="008080"/>
-          <w:sz w:val="16"/>
-          <w:szCs w:val="16"/>
-          <w:lang w:eastAsia="es-CO"/>
-        </w:rPr>
-        <w:t>precioVenta</w:t>
-      </w:r>
-      <w:proofErr w:type="spellEnd"/>
-      <w:r>
-        <w:rPr>
-          <w:rFonts w:ascii="Consolas" w:eastAsia="Times New Roman" w:hAnsi="Consolas" w:cs="Courier New"/>
-          <w:b/>
-          <w:bCs/>
-          <w:color w:val="008080"/>
-          <w:sz w:val="16"/>
-          <w:szCs w:val="16"/>
-          <w:lang w:eastAsia="es-CO"/>
-        </w:rPr>
-        <w:t>'</w:t>
+        <w:t>'precioVenta'</w:t>
       </w:r>
       <w:r>
         <w:rPr>
@@ -829,7 +751,13 @@
         <w:t xml:space="preserve">en el que </w:t>
       </w:r>
       <w:r>
-        <w:t xml:space="preserve">la llave es el identificador único del diccionario. </w:t>
+        <w:t xml:space="preserve">la llave es el identificador único del </w:t>
+      </w:r>
+      <w:r>
+        <w:t>celular</w:t>
+      </w:r>
+      <w:r>
+        <w:t xml:space="preserve">. </w:t>
       </w:r>
     </w:p>
     <w:p>
@@ -911,15 +839,7 @@
         <w:t xml:space="preserve"> diccionario </w:t>
       </w:r>
       <w:r>
-        <w:t xml:space="preserve">que muestre la ganancia de cada celular (es decir, que muestre el ID y la diferencia entre (Precio – Costo)) </w:t>
-      </w:r>
-      <w:proofErr w:type="spellStart"/>
-      <w:r>
-        <w:t>Ej</w:t>
-      </w:r>
-      <w:proofErr w:type="spellEnd"/>
-      <w:r>
-        <w:t xml:space="preserve">: </w:t>
+        <w:t xml:space="preserve">que muestre la ganancia de cada celular (es decir, que muestre el ID y la diferencia entre (Precio – Costo)) Ej: </w:t>
       </w:r>
       <w:r>
         <w:t>{</w:t>
@@ -966,10 +886,7 @@
         <w:jc w:val="both"/>
       </w:pPr>
       <w:r>
-        <w:t>Intente responder a la pregunta a b y c considerando que la información ya no es guardada en un diccionario de diccionarios sino en una lista de diccionarios como la siguiente</w:t>
-      </w:r>
-      <w:r>
-        <w:t xml:space="preserve">: </w:t>
+        <w:t xml:space="preserve">Intente responder a la pregunta a b y c considerando que la información ya no es guardada en un diccionario de diccionarios sino en una lista de diccionarios como la siguiente: </w:t>
       </w:r>
     </w:p>
     <w:p>
@@ -1317,33 +1234,27 @@
           <w:szCs w:val="20"/>
           <w:lang w:eastAsia="es-CO"/>
         </w:rPr>
-        <w:t>'</w:t>
-      </w:r>
-      <w:proofErr w:type="spellStart"/>
-      <w:r>
-        <w:rPr>
-          <w:rFonts w:ascii="Consolas" w:eastAsia="Times New Roman" w:hAnsi="Consolas" w:cs="Courier New"/>
-          <w:b/>
-          <w:bCs/>
-          <w:color w:val="008080"/>
+        <w:t>'precioVenta'</w:t>
+      </w:r>
+      <w:r>
+        <w:rPr>
+          <w:rFonts w:ascii="Consolas" w:eastAsia="Times New Roman" w:hAnsi="Consolas" w:cs="Courier New"/>
+          <w:color w:val="000000"/>
           <w:sz w:val="20"/>
           <w:szCs w:val="20"/>
           <w:lang w:eastAsia="es-CO"/>
         </w:rPr>
-        <w:t>precioVenta</w:t>
-      </w:r>
-      <w:proofErr w:type="spellEnd"/>
-      <w:r>
-        <w:rPr>
-          <w:rFonts w:ascii="Consolas" w:eastAsia="Times New Roman" w:hAnsi="Consolas" w:cs="Courier New"/>
-          <w:b/>
-          <w:bCs/>
-          <w:color w:val="008080"/>
+        <w:t xml:space="preserve">: </w:t>
+      </w:r>
+      <w:r>
+        <w:rPr>
+          <w:rFonts w:ascii="Consolas" w:eastAsia="Times New Roman" w:hAnsi="Consolas" w:cs="Courier New"/>
+          <w:color w:val="0000FF"/>
           <w:sz w:val="20"/>
           <w:szCs w:val="20"/>
           <w:lang w:eastAsia="es-CO"/>
         </w:rPr>
-        <w:t>'</w:t>
+        <w:t>1100000</w:t>
       </w:r>
       <w:r>
         <w:rPr>
@@ -1353,27 +1264,30 @@
           <w:szCs w:val="20"/>
           <w:lang w:eastAsia="es-CO"/>
         </w:rPr>
-        <w:t xml:space="preserve">: </w:t>
-      </w:r>
-      <w:r>
-        <w:rPr>
-          <w:rFonts w:ascii="Consolas" w:eastAsia="Times New Roman" w:hAnsi="Consolas" w:cs="Courier New"/>
-          <w:color w:val="0000FF"/>
+        <w:t>},</w:t>
+      </w:r>
+      <w:r>
+        <w:rPr>
+          <w:rFonts w:ascii="Consolas" w:eastAsia="Times New Roman" w:hAnsi="Consolas" w:cs="Courier New"/>
+          <w:color w:val="000000"/>
           <w:sz w:val="20"/>
           <w:szCs w:val="20"/>
           <w:lang w:eastAsia="es-CO"/>
         </w:rPr>
-        <w:t>1100000</w:t>
-      </w:r>
-      <w:r>
-        <w:rPr>
-          <w:rFonts w:ascii="Consolas" w:eastAsia="Times New Roman" w:hAnsi="Consolas" w:cs="Courier New"/>
-          <w:color w:val="000000"/>
+        <w:br/>
+        <w:t xml:space="preserve">              {</w:t>
+      </w:r>
+      <w:r>
+        <w:rPr>
+          <w:rFonts w:ascii="Consolas" w:eastAsia="Times New Roman" w:hAnsi="Consolas" w:cs="Courier New"/>
+          <w:b/>
+          <w:bCs/>
+          <w:color w:val="008080"/>
           <w:sz w:val="20"/>
           <w:szCs w:val="20"/>
           <w:lang w:eastAsia="es-CO"/>
         </w:rPr>
-        <w:t>},</w:t>
+        <w:t>'id'</w:t>
       </w:r>
       <w:r>
         <w:rPr>
@@ -1383,8 +1297,7 @@
           <w:szCs w:val="20"/>
           <w:lang w:eastAsia="es-CO"/>
         </w:rPr>
-        <w:br/>
-        <w:t xml:space="preserve">              {</w:t>
+        <w:t>:</w:t>
       </w:r>
       <w:r>
         <w:rPr>
@@ -1396,7 +1309,7 @@
           <w:szCs w:val="20"/>
           <w:lang w:eastAsia="es-CO"/>
         </w:rPr>
-        <w:t>'id'</w:t>
+        <w:t>'210928'</w:t>
       </w:r>
       <w:r>
         <w:rPr>
@@ -1406,7 +1319,7 @@
           <w:szCs w:val="20"/>
           <w:lang w:eastAsia="es-CO"/>
         </w:rPr>
-        <w:t>:</w:t>
+        <w:t xml:space="preserve">, </w:t>
       </w:r>
       <w:r>
         <w:rPr>
@@ -1418,7 +1331,7 @@
           <w:szCs w:val="20"/>
           <w:lang w:eastAsia="es-CO"/>
         </w:rPr>
-        <w:t>'210928'</w:t>
+        <w:t>'marca'</w:t>
       </w:r>
       <w:r>
         <w:rPr>
@@ -1428,7 +1341,7 @@
           <w:szCs w:val="20"/>
           <w:lang w:eastAsia="es-CO"/>
         </w:rPr>
-        <w:t xml:space="preserve">, </w:t>
+        <w:t xml:space="preserve">: </w:t>
       </w:r>
       <w:r>
         <w:rPr>
@@ -1440,7 +1353,7 @@
           <w:szCs w:val="20"/>
           <w:lang w:eastAsia="es-CO"/>
         </w:rPr>
-        <w:t>'marca'</w:t>
+        <w:t>'Samsung'</w:t>
       </w:r>
       <w:r>
         <w:rPr>
@@ -1450,7 +1363,7 @@
           <w:szCs w:val="20"/>
           <w:lang w:eastAsia="es-CO"/>
         </w:rPr>
-        <w:t xml:space="preserve">: </w:t>
+        <w:t xml:space="preserve">, </w:t>
       </w:r>
       <w:r>
         <w:rPr>
@@ -1462,7 +1375,7 @@
           <w:szCs w:val="20"/>
           <w:lang w:eastAsia="es-CO"/>
         </w:rPr>
-        <w:t>'Samsung'</w:t>
+        <w:t>'anio'</w:t>
       </w:r>
       <w:r>
         <w:rPr>
@@ -1472,34 +1385,28 @@
           <w:szCs w:val="20"/>
           <w:lang w:eastAsia="es-CO"/>
         </w:rPr>
-        <w:t xml:space="preserve">, </w:t>
-      </w:r>
-      <w:r>
-        <w:rPr>
-          <w:rFonts w:ascii="Consolas" w:eastAsia="Times New Roman" w:hAnsi="Consolas" w:cs="Courier New"/>
-          <w:b/>
-          <w:bCs/>
-          <w:color w:val="008080"/>
+        <w:t xml:space="preserve">: </w:t>
+      </w:r>
+      <w:r>
+        <w:rPr>
+          <w:rFonts w:ascii="Consolas" w:eastAsia="Times New Roman" w:hAnsi="Consolas" w:cs="Courier New"/>
+          <w:color w:val="0000FF"/>
           <w:sz w:val="20"/>
           <w:szCs w:val="20"/>
           <w:lang w:eastAsia="es-CO"/>
         </w:rPr>
-        <w:t>'</w:t>
-      </w:r>
-      <w:proofErr w:type="spellStart"/>
-      <w:r>
-        <w:rPr>
-          <w:rFonts w:ascii="Consolas" w:eastAsia="Times New Roman" w:hAnsi="Consolas" w:cs="Courier New"/>
-          <w:b/>
-          <w:bCs/>
-          <w:color w:val="008080"/>
+        <w:t>2018</w:t>
+      </w:r>
+      <w:r>
+        <w:rPr>
+          <w:rFonts w:ascii="Consolas" w:eastAsia="Times New Roman" w:hAnsi="Consolas" w:cs="Courier New"/>
+          <w:color w:val="000000"/>
           <w:sz w:val="20"/>
           <w:szCs w:val="20"/>
           <w:lang w:eastAsia="es-CO"/>
         </w:rPr>
-        <w:t>anio</w:t>
-      </w:r>
-      <w:proofErr w:type="spellEnd"/>
+        <w:t xml:space="preserve">, </w:t>
+      </w:r>
       <w:r>
         <w:rPr>
           <w:rFonts w:ascii="Consolas" w:eastAsia="Times New Roman" w:hAnsi="Consolas" w:cs="Courier New"/>
@@ -1510,7 +1417,7 @@
           <w:szCs w:val="20"/>
           <w:lang w:eastAsia="es-CO"/>
         </w:rPr>
-        <w:t>'</w:t>
+        <w:t>'modelo'</w:t>
       </w:r>
       <w:r>
         <w:rPr>
@@ -1525,12 +1432,14 @@
       <w:r>
         <w:rPr>
           <w:rFonts w:ascii="Consolas" w:eastAsia="Times New Roman" w:hAnsi="Consolas" w:cs="Courier New"/>
-          <w:color w:val="0000FF"/>
+          <w:b/>
+          <w:bCs/>
+          <w:color w:val="008080"/>
           <w:sz w:val="20"/>
           <w:szCs w:val="20"/>
           <w:lang w:eastAsia="es-CO"/>
         </w:rPr>
-        <w:t>2018</w:t>
+        <w:t>'Galaxy12'</w:t>
       </w:r>
       <w:r>
         <w:rPr>
@@ -1552,7 +1461,7 @@
           <w:szCs w:val="20"/>
           <w:lang w:eastAsia="es-CO"/>
         </w:rPr>
-        <w:t>'modelo'</w:t>
+        <w:t>'gama'</w:t>
       </w:r>
       <w:r>
         <w:rPr>
@@ -1574,7 +1483,7 @@
           <w:szCs w:val="20"/>
           <w:lang w:eastAsia="es-CO"/>
         </w:rPr>
-        <w:t>'Galaxy12'</w:t>
+        <w:t>'media'</w:t>
       </w:r>
       <w:r>
         <w:rPr>
@@ -1596,7 +1505,7 @@
           <w:szCs w:val="20"/>
           <w:lang w:eastAsia="es-CO"/>
         </w:rPr>
-        <w:t>'gama'</w:t>
+        <w:t>'costo'</w:t>
       </w:r>
       <w:r>
         <w:rPr>
@@ -1611,14 +1520,12 @@
       <w:r>
         <w:rPr>
           <w:rFonts w:ascii="Consolas" w:eastAsia="Times New Roman" w:hAnsi="Consolas" w:cs="Courier New"/>
-          <w:b/>
-          <w:bCs/>
-          <w:color w:val="008080"/>
+          <w:color w:val="0000FF"/>
           <w:sz w:val="20"/>
           <w:szCs w:val="20"/>
           <w:lang w:eastAsia="es-CO"/>
         </w:rPr>
-        <w:t>'media'</w:t>
+        <w:t>950000</w:t>
       </w:r>
       <w:r>
         <w:rPr>
@@ -1640,7 +1547,7 @@
           <w:szCs w:val="20"/>
           <w:lang w:eastAsia="es-CO"/>
         </w:rPr>
-        <w:t>'costo'</w:t>
+        <w:t>'precioVenta'</w:t>
       </w:r>
       <w:r>
         <w:rPr>
@@ -1660,7 +1567,7 @@
           <w:szCs w:val="20"/>
           <w:lang w:eastAsia="es-CO"/>
         </w:rPr>
-        <w:t>950000</w:t>
+        <w:t>1100000</w:t>
       </w:r>
       <w:r>
         <w:rPr>
@@ -1670,74 +1577,6 @@
           <w:szCs w:val="20"/>
           <w:lang w:eastAsia="es-CO"/>
         </w:rPr>
-        <w:t xml:space="preserve">, </w:t>
-      </w:r>
-      <w:r>
-        <w:rPr>
-          <w:rFonts w:ascii="Consolas" w:eastAsia="Times New Roman" w:hAnsi="Consolas" w:cs="Courier New"/>
-          <w:b/>
-          <w:bCs/>
-          <w:color w:val="008080"/>
-          <w:sz w:val="20"/>
-          <w:szCs w:val="20"/>
-          <w:lang w:eastAsia="es-CO"/>
-        </w:rPr>
-        <w:t>'</w:t>
-      </w:r>
-      <w:proofErr w:type="spellStart"/>
-      <w:r>
-        <w:rPr>
-          <w:rFonts w:ascii="Consolas" w:eastAsia="Times New Roman" w:hAnsi="Consolas" w:cs="Courier New"/>
-          <w:b/>
-          <w:bCs/>
-          <w:color w:val="008080"/>
-          <w:sz w:val="20"/>
-          <w:szCs w:val="20"/>
-          <w:lang w:eastAsia="es-CO"/>
-        </w:rPr>
-        <w:t>precioVenta</w:t>
-      </w:r>
-      <w:proofErr w:type="spellEnd"/>
-      <w:r>
-        <w:rPr>
-          <w:rFonts w:ascii="Consolas" w:eastAsia="Times New Roman" w:hAnsi="Consolas" w:cs="Courier New"/>
-          <w:b/>
-          <w:bCs/>
-          <w:color w:val="008080"/>
-          <w:sz w:val="20"/>
-          <w:szCs w:val="20"/>
-          <w:lang w:eastAsia="es-CO"/>
-        </w:rPr>
-        <w:t>'</w:t>
-      </w:r>
-      <w:r>
-        <w:rPr>
-          <w:rFonts w:ascii="Consolas" w:eastAsia="Times New Roman" w:hAnsi="Consolas" w:cs="Courier New"/>
-          <w:color w:val="000000"/>
-          <w:sz w:val="20"/>
-          <w:szCs w:val="20"/>
-          <w:lang w:eastAsia="es-CO"/>
-        </w:rPr>
-        <w:t xml:space="preserve">: </w:t>
-      </w:r>
-      <w:r>
-        <w:rPr>
-          <w:rFonts w:ascii="Consolas" w:eastAsia="Times New Roman" w:hAnsi="Consolas" w:cs="Courier New"/>
-          <w:color w:val="0000FF"/>
-          <w:sz w:val="20"/>
-          <w:szCs w:val="20"/>
-          <w:lang w:eastAsia="es-CO"/>
-        </w:rPr>
-        <w:t>1100000</w:t>
-      </w:r>
-      <w:r>
-        <w:rPr>
-          <w:rFonts w:ascii="Consolas" w:eastAsia="Times New Roman" w:hAnsi="Consolas" w:cs="Courier New"/>
-          <w:color w:val="000000"/>
-          <w:sz w:val="20"/>
-          <w:szCs w:val="20"/>
-          <w:lang w:eastAsia="es-CO"/>
-        </w:rPr>
         <w:t>}]</w:t>
       </w:r>
     </w:p>
@@ -1762,7 +1601,7 @@
         <w:jc w:val="both"/>
       </w:pPr>
       <w:r>
-        <w:t>¿En cuáles puntos no encontró diferencia entre si hacerlo con un diccionario o con una lista?</w:t>
+        <w:t>¿En cuáles puntos no encontró diferencia entre hacerlo con un diccionario o con una lista?</w:t>
       </w:r>
     </w:p>
     <w:p>
@@ -1851,7 +1690,6 @@
         <w:jc w:val="both"/>
       </w:pPr>
       <w:r>
-        <w:lastRenderedPageBreak/>
         <w:t>Dada una carrera, mostrar el nombre de todos los estudiantes que la cursan.</w:t>
       </w:r>
     </w:p>
@@ -1865,6 +1703,7 @@
         <w:jc w:val="both"/>
       </w:pPr>
       <w:r>
+        <w:lastRenderedPageBreak/>
         <w:t>Dada una carrera, mostrar cuántos estudiantes la están cursando.</w:t>
       </w:r>
     </w:p>
@@ -1969,10 +1808,19 @@
         <w:jc w:val="both"/>
       </w:pPr>
       <w:r>
-        <w:t xml:space="preserve">Crear un diccionario que relacione las materias con la cantidad de estudiantes que la están cursando. </w:t>
+        <w:t xml:space="preserve">Crear un diccionario que relacione </w:t>
+      </w:r>
+      <w:r>
+        <w:t>cada</w:t>
+      </w:r>
+      <w:r>
+        <w:t xml:space="preserve"> materia</w:t>
       </w:r>
       <w:bookmarkStart w:id="0" w:name="_GoBack"/>
       <w:bookmarkEnd w:id="0"/>
+      <w:r>
+        <w:t xml:space="preserve"> con la cantidad de estudiantes que la están cursando. </w:t>
+      </w:r>
     </w:p>
     <w:p>
       <w:pPr>
@@ -2045,47 +1893,25 @@
           <w:sz w:val="18"/>
           <w:szCs w:val="18"/>
         </w:rPr>
-        <w:t>'</w:t>
-      </w:r>
-      <w:proofErr w:type="spellStart"/>
-      <w:r>
-        <w:rPr>
-          <w:b/>
-          <w:bCs/>
-          <w:color w:val="008080"/>
-          <w:sz w:val="18"/>
-          <w:szCs w:val="18"/>
-        </w:rPr>
-        <w:t>nombre'</w:t>
-      </w:r>
-      <w:r>
-        <w:rPr>
-          <w:color w:val="000000"/>
-          <w:sz w:val="18"/>
-          <w:szCs w:val="18"/>
-        </w:rPr>
-        <w:t>:</w:t>
-      </w:r>
-      <w:r>
-        <w:rPr>
-          <w:b/>
-          <w:bCs/>
-          <w:color w:val="008080"/>
-          <w:sz w:val="18"/>
-          <w:szCs w:val="18"/>
-        </w:rPr>
-        <w:t>'Juan</w:t>
-      </w:r>
-      <w:proofErr w:type="spellEnd"/>
-      <w:r>
-        <w:rPr>
-          <w:b/>
-          <w:bCs/>
-          <w:color w:val="008080"/>
-          <w:sz w:val="18"/>
-          <w:szCs w:val="18"/>
-        </w:rPr>
-        <w:t xml:space="preserve"> David'</w:t>
+        <w:t>'nombre'</w:t>
+      </w:r>
+      <w:r>
+        <w:rPr>
+          <w:color w:val="000000"/>
+          <w:sz w:val="18"/>
+          <w:szCs w:val="18"/>
+        </w:rPr>
+        <w:t>:</w:t>
+      </w:r>
+      <w:r>
+        <w:rPr>
+          <w:b/>
+          <w:bCs/>
+          <w:color w:val="008080"/>
+          <w:sz w:val="18"/>
+          <w:szCs w:val="18"/>
+        </w:rPr>
+        <w:t>'Juan David'</w:t>
       </w:r>
       <w:r>
         <w:rPr>
@@ -2157,47 +1983,25 @@
           <w:sz w:val="18"/>
           <w:szCs w:val="18"/>
         </w:rPr>
-        <w:t>'</w:t>
-      </w:r>
-      <w:proofErr w:type="spellStart"/>
-      <w:r>
-        <w:rPr>
-          <w:b/>
-          <w:bCs/>
-          <w:color w:val="008080"/>
-          <w:sz w:val="18"/>
-          <w:szCs w:val="18"/>
-        </w:rPr>
-        <w:t>carrera'</w:t>
-      </w:r>
-      <w:r>
-        <w:rPr>
-          <w:color w:val="000000"/>
-          <w:sz w:val="18"/>
-          <w:szCs w:val="18"/>
-        </w:rPr>
-        <w:t>:</w:t>
-      </w:r>
-      <w:r>
-        <w:rPr>
-          <w:b/>
-          <w:bCs/>
-          <w:color w:val="008080"/>
-          <w:sz w:val="18"/>
-          <w:szCs w:val="18"/>
-        </w:rPr>
-        <w:t>'Ingeniería</w:t>
-      </w:r>
-      <w:proofErr w:type="spellEnd"/>
-      <w:r>
-        <w:rPr>
-          <w:b/>
-          <w:bCs/>
-          <w:color w:val="008080"/>
-          <w:sz w:val="18"/>
-          <w:szCs w:val="18"/>
-        </w:rPr>
-        <w:t xml:space="preserve"> Electrónica'</w:t>
+        <w:t>'carrera'</w:t>
+      </w:r>
+      <w:r>
+        <w:rPr>
+          <w:color w:val="000000"/>
+          <w:sz w:val="18"/>
+          <w:szCs w:val="18"/>
+        </w:rPr>
+        <w:t>:</w:t>
+      </w:r>
+      <w:r>
+        <w:rPr>
+          <w:b/>
+          <w:bCs/>
+          <w:color w:val="008080"/>
+          <w:sz w:val="18"/>
+          <w:szCs w:val="18"/>
+        </w:rPr>
+        <w:t>'Ingeniería Electrónica'</w:t>
       </w:r>
       <w:r>
         <w:rPr>
@@ -2534,29 +2338,7 @@
           <w:sz w:val="18"/>
           <w:szCs w:val="18"/>
         </w:rPr>
-        <w:t>'</w:t>
-      </w:r>
-      <w:proofErr w:type="spellStart"/>
-      <w:r>
-        <w:rPr>
-          <w:b/>
-          <w:bCs/>
-          <w:color w:val="008080"/>
-          <w:sz w:val="18"/>
-          <w:szCs w:val="18"/>
-        </w:rPr>
-        <w:t>Maria</w:t>
-      </w:r>
-      <w:proofErr w:type="spellEnd"/>
-      <w:r>
-        <w:rPr>
-          <w:b/>
-          <w:bCs/>
-          <w:color w:val="008080"/>
-          <w:sz w:val="18"/>
-          <w:szCs w:val="18"/>
-        </w:rPr>
-        <w:t xml:space="preserve"> Claudia'</w:t>
+        <w:t>'Maria Claudia'</w:t>
       </w:r>
       <w:r>
         <w:rPr>
@@ -2628,47 +2410,25 @@
           <w:sz w:val="18"/>
           <w:szCs w:val="18"/>
         </w:rPr>
-        <w:t>'</w:t>
-      </w:r>
-      <w:proofErr w:type="spellStart"/>
-      <w:r>
-        <w:rPr>
-          <w:b/>
-          <w:bCs/>
-          <w:color w:val="008080"/>
-          <w:sz w:val="18"/>
-          <w:szCs w:val="18"/>
-        </w:rPr>
-        <w:t>carrera'</w:t>
-      </w:r>
-      <w:r>
-        <w:rPr>
-          <w:color w:val="000000"/>
-          <w:sz w:val="18"/>
-          <w:szCs w:val="18"/>
-        </w:rPr>
-        <w:t>:</w:t>
-      </w:r>
-      <w:r>
-        <w:rPr>
-          <w:b/>
-          <w:bCs/>
-          <w:color w:val="008080"/>
-          <w:sz w:val="18"/>
-          <w:szCs w:val="18"/>
-        </w:rPr>
-        <w:t>'Medicina</w:t>
-      </w:r>
-      <w:proofErr w:type="spellEnd"/>
-      <w:r>
-        <w:rPr>
-          <w:b/>
-          <w:bCs/>
-          <w:color w:val="008080"/>
-          <w:sz w:val="18"/>
-          <w:szCs w:val="18"/>
-        </w:rPr>
-        <w:t>'</w:t>
+        <w:t>'carrera'</w:t>
+      </w:r>
+      <w:r>
+        <w:rPr>
+          <w:color w:val="000000"/>
+          <w:sz w:val="18"/>
+          <w:szCs w:val="18"/>
+        </w:rPr>
+        <w:t>:</w:t>
+      </w:r>
+      <w:r>
+        <w:rPr>
+          <w:b/>
+          <w:bCs/>
+          <w:color w:val="008080"/>
+          <w:sz w:val="18"/>
+          <w:szCs w:val="18"/>
+        </w:rPr>
+        <w:t>'Medicina'</w:t>
       </w:r>
       <w:r>
         <w:rPr>
@@ -2987,47 +2747,25 @@
           <w:sz w:val="18"/>
           <w:szCs w:val="18"/>
         </w:rPr>
-        <w:t>'</w:t>
-      </w:r>
-      <w:proofErr w:type="spellStart"/>
-      <w:r>
-        <w:rPr>
-          <w:b/>
-          <w:bCs/>
-          <w:color w:val="008080"/>
-          <w:sz w:val="18"/>
-          <w:szCs w:val="18"/>
-        </w:rPr>
-        <w:t>nombre'</w:t>
-      </w:r>
-      <w:r>
-        <w:rPr>
-          <w:color w:val="000000"/>
-          <w:sz w:val="18"/>
-          <w:szCs w:val="18"/>
-        </w:rPr>
-        <w:t>:</w:t>
-      </w:r>
-      <w:r>
-        <w:rPr>
-          <w:b/>
-          <w:bCs/>
-          <w:color w:val="008080"/>
-          <w:sz w:val="18"/>
-          <w:szCs w:val="18"/>
-        </w:rPr>
-        <w:t>'Carmenza</w:t>
-      </w:r>
-      <w:proofErr w:type="spellEnd"/>
-      <w:r>
-        <w:rPr>
-          <w:b/>
-          <w:bCs/>
-          <w:color w:val="008080"/>
-          <w:sz w:val="18"/>
-          <w:szCs w:val="18"/>
-        </w:rPr>
-        <w:t>'</w:t>
+        <w:t>'nombre'</w:t>
+      </w:r>
+      <w:r>
+        <w:rPr>
+          <w:color w:val="000000"/>
+          <w:sz w:val="18"/>
+          <w:szCs w:val="18"/>
+        </w:rPr>
+        <w:t>:</w:t>
+      </w:r>
+      <w:r>
+        <w:rPr>
+          <w:b/>
+          <w:bCs/>
+          <w:color w:val="008080"/>
+          <w:sz w:val="18"/>
+          <w:szCs w:val="18"/>
+        </w:rPr>
+        <w:t>'Carmenza'</w:t>
       </w:r>
       <w:r>
         <w:rPr>
@@ -3099,47 +2837,25 @@
           <w:sz w:val="18"/>
           <w:szCs w:val="18"/>
         </w:rPr>
-        <w:t>'</w:t>
-      </w:r>
-      <w:proofErr w:type="spellStart"/>
-      <w:r>
-        <w:rPr>
-          <w:b/>
-          <w:bCs/>
-          <w:color w:val="008080"/>
-          <w:sz w:val="18"/>
-          <w:szCs w:val="18"/>
-        </w:rPr>
-        <w:t>carrera'</w:t>
-      </w:r>
-      <w:r>
-        <w:rPr>
-          <w:color w:val="000000"/>
-          <w:sz w:val="18"/>
-          <w:szCs w:val="18"/>
-        </w:rPr>
-        <w:t>:</w:t>
-      </w:r>
-      <w:r>
-        <w:rPr>
-          <w:b/>
-          <w:bCs/>
-          <w:color w:val="008080"/>
-          <w:sz w:val="18"/>
-          <w:szCs w:val="18"/>
-        </w:rPr>
-        <w:t>'Ingeniería</w:t>
-      </w:r>
-      <w:proofErr w:type="spellEnd"/>
-      <w:r>
-        <w:rPr>
-          <w:b/>
-          <w:bCs/>
-          <w:color w:val="008080"/>
-          <w:sz w:val="18"/>
-          <w:szCs w:val="18"/>
-        </w:rPr>
-        <w:t xml:space="preserve"> Civil'</w:t>
+        <w:t>'carrera'</w:t>
+      </w:r>
+      <w:r>
+        <w:rPr>
+          <w:color w:val="000000"/>
+          <w:sz w:val="18"/>
+          <w:szCs w:val="18"/>
+        </w:rPr>
+        <w:t>:</w:t>
+      </w:r>
+      <w:r>
+        <w:rPr>
+          <w:b/>
+          <w:bCs/>
+          <w:color w:val="008080"/>
+          <w:sz w:val="18"/>
+          <w:szCs w:val="18"/>
+        </w:rPr>
+        <w:t>'Ingeniería Civil'</w:t>
       </w:r>
       <w:r>
         <w:rPr>
@@ -3458,47 +3174,25 @@
           <w:sz w:val="18"/>
           <w:szCs w:val="18"/>
         </w:rPr>
-        <w:t>'</w:t>
-      </w:r>
-      <w:proofErr w:type="spellStart"/>
-      <w:r>
-        <w:rPr>
-          <w:b/>
-          <w:bCs/>
-          <w:color w:val="008080"/>
-          <w:sz w:val="18"/>
-          <w:szCs w:val="18"/>
-        </w:rPr>
-        <w:t>nombre'</w:t>
-      </w:r>
-      <w:r>
-        <w:rPr>
-          <w:color w:val="000000"/>
-          <w:sz w:val="18"/>
-          <w:szCs w:val="18"/>
-        </w:rPr>
-        <w:t>:</w:t>
-      </w:r>
-      <w:r>
-        <w:rPr>
-          <w:b/>
-          <w:bCs/>
-          <w:color w:val="008080"/>
-          <w:sz w:val="18"/>
-          <w:szCs w:val="18"/>
-        </w:rPr>
-        <w:t>'Luisa</w:t>
-      </w:r>
-      <w:proofErr w:type="spellEnd"/>
-      <w:r>
-        <w:rPr>
-          <w:b/>
-          <w:bCs/>
-          <w:color w:val="008080"/>
-          <w:sz w:val="18"/>
-          <w:szCs w:val="18"/>
-        </w:rPr>
-        <w:t>'</w:t>
+        <w:t>'nombre'</w:t>
+      </w:r>
+      <w:r>
+        <w:rPr>
+          <w:color w:val="000000"/>
+          <w:sz w:val="18"/>
+          <w:szCs w:val="18"/>
+        </w:rPr>
+        <w:t>:</w:t>
+      </w:r>
+      <w:r>
+        <w:rPr>
+          <w:b/>
+          <w:bCs/>
+          <w:color w:val="008080"/>
+          <w:sz w:val="18"/>
+          <w:szCs w:val="18"/>
+        </w:rPr>
+        <w:t>'Luisa'</w:t>
       </w:r>
       <w:r>
         <w:rPr>
@@ -3570,47 +3264,25 @@
           <w:sz w:val="18"/>
           <w:szCs w:val="18"/>
         </w:rPr>
-        <w:t>'</w:t>
-      </w:r>
-      <w:proofErr w:type="spellStart"/>
-      <w:r>
-        <w:rPr>
-          <w:b/>
-          <w:bCs/>
-          <w:color w:val="008080"/>
-          <w:sz w:val="18"/>
-          <w:szCs w:val="18"/>
-        </w:rPr>
-        <w:t>carrera'</w:t>
-      </w:r>
-      <w:r>
-        <w:rPr>
-          <w:color w:val="000000"/>
-          <w:sz w:val="18"/>
-          <w:szCs w:val="18"/>
-        </w:rPr>
-        <w:t>:</w:t>
-      </w:r>
-      <w:r>
-        <w:rPr>
-          <w:b/>
-          <w:bCs/>
-          <w:color w:val="008080"/>
-          <w:sz w:val="18"/>
-          <w:szCs w:val="18"/>
-        </w:rPr>
-        <w:t>'Ingeniería</w:t>
-      </w:r>
-      <w:proofErr w:type="spellEnd"/>
-      <w:r>
-        <w:rPr>
-          <w:b/>
-          <w:bCs/>
-          <w:color w:val="008080"/>
-          <w:sz w:val="18"/>
-          <w:szCs w:val="18"/>
-        </w:rPr>
-        <w:t xml:space="preserve"> de Alimentos'</w:t>
+        <w:t>'carrera'</w:t>
+      </w:r>
+      <w:r>
+        <w:rPr>
+          <w:color w:val="000000"/>
+          <w:sz w:val="18"/>
+          <w:szCs w:val="18"/>
+        </w:rPr>
+        <w:t>:</w:t>
+      </w:r>
+      <w:r>
+        <w:rPr>
+          <w:b/>
+          <w:bCs/>
+          <w:color w:val="008080"/>
+          <w:sz w:val="18"/>
+          <w:szCs w:val="18"/>
+        </w:rPr>
+        <w:t>'Ingeniería de Alimentos'</w:t>
       </w:r>
       <w:r>
         <w:rPr>
@@ -3929,47 +3601,25 @@
           <w:sz w:val="18"/>
           <w:szCs w:val="18"/>
         </w:rPr>
-        <w:t>'</w:t>
-      </w:r>
-      <w:proofErr w:type="spellStart"/>
-      <w:r>
-        <w:rPr>
-          <w:b/>
-          <w:bCs/>
-          <w:color w:val="008080"/>
-          <w:sz w:val="18"/>
-          <w:szCs w:val="18"/>
-        </w:rPr>
-        <w:t>nombre'</w:t>
-      </w:r>
-      <w:r>
-        <w:rPr>
-          <w:color w:val="000000"/>
-          <w:sz w:val="18"/>
-          <w:szCs w:val="18"/>
-        </w:rPr>
-        <w:t>:</w:t>
-      </w:r>
-      <w:r>
-        <w:rPr>
-          <w:b/>
-          <w:bCs/>
-          <w:color w:val="008080"/>
-          <w:sz w:val="18"/>
-          <w:szCs w:val="18"/>
-        </w:rPr>
-        <w:t>'Juan</w:t>
-      </w:r>
-      <w:proofErr w:type="spellEnd"/>
-      <w:r>
-        <w:rPr>
-          <w:b/>
-          <w:bCs/>
-          <w:color w:val="008080"/>
-          <w:sz w:val="18"/>
-          <w:szCs w:val="18"/>
-        </w:rPr>
-        <w:t xml:space="preserve"> Esteban'</w:t>
+        <w:t>'nombre'</w:t>
+      </w:r>
+      <w:r>
+        <w:rPr>
+          <w:color w:val="000000"/>
+          <w:sz w:val="18"/>
+          <w:szCs w:val="18"/>
+        </w:rPr>
+        <w:t>:</w:t>
+      </w:r>
+      <w:r>
+        <w:rPr>
+          <w:b/>
+          <w:bCs/>
+          <w:color w:val="008080"/>
+          <w:sz w:val="18"/>
+          <w:szCs w:val="18"/>
+        </w:rPr>
+        <w:t>'Juan Esteban'</w:t>
       </w:r>
       <w:r>
         <w:rPr>
@@ -4041,47 +3691,68 @@
           <w:sz w:val="18"/>
           <w:szCs w:val="18"/>
         </w:rPr>
-        <w:t>'</w:t>
-      </w:r>
-      <w:proofErr w:type="spellStart"/>
-      <w:r>
-        <w:rPr>
-          <w:b/>
-          <w:bCs/>
-          <w:color w:val="008080"/>
-          <w:sz w:val="18"/>
-          <w:szCs w:val="18"/>
-        </w:rPr>
-        <w:t>carrera'</w:t>
-      </w:r>
-      <w:r>
-        <w:rPr>
-          <w:color w:val="000000"/>
-          <w:sz w:val="18"/>
-          <w:szCs w:val="18"/>
-        </w:rPr>
-        <w:t>:</w:t>
-      </w:r>
-      <w:r>
-        <w:rPr>
-          <w:b/>
-          <w:bCs/>
-          <w:color w:val="008080"/>
-          <w:sz w:val="18"/>
-          <w:szCs w:val="18"/>
-        </w:rPr>
-        <w:t>'Artes</w:t>
-      </w:r>
-      <w:proofErr w:type="spellEnd"/>
-      <w:r>
-        <w:rPr>
-          <w:b/>
-          <w:bCs/>
-          <w:color w:val="008080"/>
-          <w:sz w:val="18"/>
-          <w:szCs w:val="18"/>
-        </w:rPr>
-        <w:t xml:space="preserve"> escénicas'</w:t>
+        <w:t>'carrera'</w:t>
+      </w:r>
+      <w:r>
+        <w:rPr>
+          <w:color w:val="000000"/>
+          <w:sz w:val="18"/>
+          <w:szCs w:val="18"/>
+        </w:rPr>
+        <w:t>:</w:t>
+      </w:r>
+      <w:r>
+        <w:rPr>
+          <w:b/>
+          <w:bCs/>
+          <w:color w:val="008080"/>
+          <w:sz w:val="18"/>
+          <w:szCs w:val="18"/>
+        </w:rPr>
+        <w:t>'Artes escénicas'</w:t>
+      </w:r>
+      <w:r>
+        <w:rPr>
+          <w:color w:val="000000"/>
+          <w:sz w:val="18"/>
+          <w:szCs w:val="18"/>
+        </w:rPr>
+        <w:t>,</w:t>
+      </w:r>
+      <w:r>
+        <w:rPr>
+          <w:color w:val="000000"/>
+          <w:sz w:val="18"/>
+          <w:szCs w:val="18"/>
+        </w:rPr>
+        <w:br/>
+        <w:t xml:space="preserve">     </w:t>
+      </w:r>
+      <w:r>
+        <w:rPr>
+          <w:b/>
+          <w:bCs/>
+          <w:color w:val="008080"/>
+          <w:sz w:val="18"/>
+          <w:szCs w:val="18"/>
+        </w:rPr>
+        <w:t>'edad'</w:t>
+      </w:r>
+      <w:r>
+        <w:rPr>
+          <w:color w:val="000000"/>
+          <w:sz w:val="18"/>
+          <w:szCs w:val="18"/>
+        </w:rPr>
+        <w:t>:</w:t>
+      </w:r>
+      <w:r>
+        <w:rPr>
+          <w:color w:val="0000FF"/>
+          <w:sz w:val="18"/>
+          <w:szCs w:val="18"/>
+        </w:rPr>
+        <w:t>24</w:t>
       </w:r>
       <w:r>
         <w:rPr>
@@ -4116,31 +3787,185 @@
           <w:sz w:val="18"/>
           <w:szCs w:val="18"/>
         </w:rPr>
-        <w:t>'edad'</w:t>
-      </w:r>
-      <w:r>
-        <w:rPr>
-          <w:color w:val="000000"/>
-          <w:sz w:val="18"/>
-          <w:szCs w:val="18"/>
-        </w:rPr>
-        <w:t>:</w:t>
-      </w:r>
-      <w:r>
-        <w:rPr>
-          <w:color w:val="0000FF"/>
-          <w:sz w:val="18"/>
-          <w:szCs w:val="18"/>
-        </w:rPr>
-        <w:t>24</w:t>
-      </w:r>
-      <w:r>
-        <w:rPr>
-          <w:color w:val="000000"/>
-          <w:sz w:val="18"/>
-          <w:szCs w:val="18"/>
-        </w:rPr>
-        <w:t>,</w:t>
+        <w:t>'materias'</w:t>
+      </w:r>
+      <w:r>
+        <w:rPr>
+          <w:color w:val="000000"/>
+          <w:sz w:val="18"/>
+          <w:szCs w:val="18"/>
+        </w:rPr>
+        <w:t>:{</w:t>
+      </w:r>
+      <w:r>
+        <w:rPr>
+          <w:b/>
+          <w:bCs/>
+          <w:color w:val="008080"/>
+          <w:sz w:val="18"/>
+          <w:szCs w:val="18"/>
+        </w:rPr>
+        <w:t>'Teatro'</w:t>
+      </w:r>
+      <w:r>
+        <w:rPr>
+          <w:color w:val="000000"/>
+          <w:sz w:val="18"/>
+          <w:szCs w:val="18"/>
+        </w:rPr>
+        <w:t>:</w:t>
+      </w:r>
+      <w:r>
+        <w:rPr>
+          <w:color w:val="0000FF"/>
+          <w:sz w:val="18"/>
+          <w:szCs w:val="18"/>
+        </w:rPr>
+        <w:t>1</w:t>
+      </w:r>
+      <w:r>
+        <w:rPr>
+          <w:color w:val="000000"/>
+          <w:sz w:val="18"/>
+          <w:szCs w:val="18"/>
+        </w:rPr>
+        <w:t xml:space="preserve">, </w:t>
+      </w:r>
+      <w:r>
+        <w:rPr>
+          <w:b/>
+          <w:bCs/>
+          <w:color w:val="008080"/>
+          <w:sz w:val="18"/>
+          <w:szCs w:val="18"/>
+        </w:rPr>
+        <w:t>'Financiera'</w:t>
+      </w:r>
+      <w:r>
+        <w:rPr>
+          <w:color w:val="000000"/>
+          <w:sz w:val="18"/>
+          <w:szCs w:val="18"/>
+        </w:rPr>
+        <w:t>:</w:t>
+      </w:r>
+      <w:r>
+        <w:rPr>
+          <w:color w:val="0000FF"/>
+          <w:sz w:val="18"/>
+          <w:szCs w:val="18"/>
+        </w:rPr>
+        <w:t>0.8</w:t>
+      </w:r>
+      <w:r>
+        <w:rPr>
+          <w:color w:val="000000"/>
+          <w:sz w:val="18"/>
+          <w:szCs w:val="18"/>
+        </w:rPr>
+        <w:t xml:space="preserve">, </w:t>
+      </w:r>
+      <w:r>
+        <w:rPr>
+          <w:b/>
+          <w:bCs/>
+          <w:color w:val="008080"/>
+          <w:sz w:val="18"/>
+          <w:szCs w:val="18"/>
+        </w:rPr>
+        <w:t>'Audiciones'</w:t>
+      </w:r>
+      <w:r>
+        <w:rPr>
+          <w:color w:val="000000"/>
+          <w:sz w:val="18"/>
+          <w:szCs w:val="18"/>
+        </w:rPr>
+        <w:t>:</w:t>
+      </w:r>
+      <w:r>
+        <w:rPr>
+          <w:color w:val="0000FF"/>
+          <w:sz w:val="18"/>
+          <w:szCs w:val="18"/>
+        </w:rPr>
+        <w:t>4.4</w:t>
+      </w:r>
+      <w:r>
+        <w:rPr>
+          <w:color w:val="000000"/>
+          <w:sz w:val="18"/>
+          <w:szCs w:val="18"/>
+        </w:rPr>
+        <w:t xml:space="preserve">, </w:t>
+      </w:r>
+      <w:r>
+        <w:rPr>
+          <w:b/>
+          <w:bCs/>
+          <w:color w:val="008080"/>
+          <w:sz w:val="18"/>
+          <w:szCs w:val="18"/>
+        </w:rPr>
+        <w:t>'Etica'</w:t>
+      </w:r>
+      <w:r>
+        <w:rPr>
+          <w:color w:val="000000"/>
+          <w:sz w:val="18"/>
+          <w:szCs w:val="18"/>
+        </w:rPr>
+        <w:t>:</w:t>
+      </w:r>
+      <w:r>
+        <w:rPr>
+          <w:color w:val="0000FF"/>
+          <w:sz w:val="18"/>
+          <w:szCs w:val="18"/>
+        </w:rPr>
+        <w:t>4.3</w:t>
+      </w:r>
+      <w:r>
+        <w:rPr>
+          <w:color w:val="000000"/>
+          <w:sz w:val="18"/>
+          <w:szCs w:val="18"/>
+        </w:rPr>
+        <w:t xml:space="preserve">, </w:t>
+      </w:r>
+      <w:r>
+        <w:rPr>
+          <w:b/>
+          <w:bCs/>
+          <w:color w:val="008080"/>
+          <w:sz w:val="18"/>
+          <w:szCs w:val="18"/>
+        </w:rPr>
+        <w:t>'Expresión oral'</w:t>
+      </w:r>
+      <w:r>
+        <w:rPr>
+          <w:color w:val="000000"/>
+          <w:sz w:val="18"/>
+          <w:szCs w:val="18"/>
+        </w:rPr>
+        <w:t>:</w:t>
+      </w:r>
+      <w:r>
+        <w:rPr>
+          <w:color w:val="0000FF"/>
+          <w:sz w:val="18"/>
+          <w:szCs w:val="18"/>
+        </w:rPr>
+        <w:t>1.1</w:t>
+      </w:r>
+      <w:r>
+        <w:rPr>
+          <w:color w:val="000000"/>
+          <w:sz w:val="18"/>
+          <w:szCs w:val="18"/>
+        </w:rPr>
+        <w:t>},</w:t>
       </w:r>
       <w:r>
         <w:rPr>
@@ -4159,177 +3984,32 @@
           <w:sz w:val="18"/>
           <w:szCs w:val="18"/>
         </w:rPr>
-        <w:t>'materias'</w:t>
-      </w:r>
-      <w:r>
-        <w:rPr>
-          <w:color w:val="000000"/>
-          <w:sz w:val="18"/>
-          <w:szCs w:val="18"/>
-        </w:rPr>
-        <w:t>:{</w:t>
-      </w:r>
-      <w:r>
-        <w:rPr>
-          <w:b/>
-          <w:bCs/>
-          <w:color w:val="008080"/>
-          <w:sz w:val="18"/>
-          <w:szCs w:val="18"/>
-        </w:rPr>
-        <w:t>'Teatro'</w:t>
-      </w:r>
-      <w:r>
-        <w:rPr>
-          <w:color w:val="000000"/>
-          <w:sz w:val="18"/>
-          <w:szCs w:val="18"/>
-        </w:rPr>
-        <w:t>:</w:t>
-      </w:r>
-      <w:r>
-        <w:rPr>
-          <w:color w:val="0000FF"/>
-          <w:sz w:val="18"/>
-          <w:szCs w:val="18"/>
-        </w:rPr>
-        <w:t>1</w:t>
-      </w:r>
-      <w:r>
-        <w:rPr>
-          <w:color w:val="000000"/>
-          <w:sz w:val="18"/>
-          <w:szCs w:val="18"/>
-        </w:rPr>
-        <w:t xml:space="preserve">, </w:t>
-      </w:r>
-      <w:r>
-        <w:rPr>
-          <w:b/>
-          <w:bCs/>
-          <w:color w:val="008080"/>
-          <w:sz w:val="18"/>
-          <w:szCs w:val="18"/>
-        </w:rPr>
-        <w:t>'Financiera'</w:t>
-      </w:r>
-      <w:r>
-        <w:rPr>
-          <w:color w:val="000000"/>
-          <w:sz w:val="18"/>
-          <w:szCs w:val="18"/>
-        </w:rPr>
-        <w:t>:</w:t>
-      </w:r>
-      <w:r>
-        <w:rPr>
-          <w:color w:val="0000FF"/>
-          <w:sz w:val="18"/>
-          <w:szCs w:val="18"/>
-        </w:rPr>
-        <w:t>0.8</w:t>
-      </w:r>
-      <w:r>
-        <w:rPr>
-          <w:color w:val="000000"/>
-          <w:sz w:val="18"/>
-          <w:szCs w:val="18"/>
-        </w:rPr>
-        <w:t xml:space="preserve">, </w:t>
-      </w:r>
-      <w:r>
-        <w:rPr>
-          <w:b/>
-          <w:bCs/>
-          <w:color w:val="008080"/>
-          <w:sz w:val="18"/>
-          <w:szCs w:val="18"/>
-        </w:rPr>
-        <w:t>'Audiciones'</w:t>
-      </w:r>
-      <w:r>
-        <w:rPr>
-          <w:color w:val="000000"/>
-          <w:sz w:val="18"/>
-          <w:szCs w:val="18"/>
-        </w:rPr>
-        <w:t>:</w:t>
-      </w:r>
-      <w:r>
-        <w:rPr>
-          <w:color w:val="0000FF"/>
-          <w:sz w:val="18"/>
-          <w:szCs w:val="18"/>
-        </w:rPr>
-        <w:t>4.4</w:t>
-      </w:r>
-      <w:r>
-        <w:rPr>
-          <w:color w:val="000000"/>
-          <w:sz w:val="18"/>
-          <w:szCs w:val="18"/>
-        </w:rPr>
-        <w:t xml:space="preserve">, </w:t>
-      </w:r>
-      <w:r>
-        <w:rPr>
-          <w:b/>
-          <w:bCs/>
-          <w:color w:val="008080"/>
-          <w:sz w:val="18"/>
-          <w:szCs w:val="18"/>
-        </w:rPr>
-        <w:t>'Etica'</w:t>
-      </w:r>
-      <w:r>
-        <w:rPr>
-          <w:color w:val="000000"/>
-          <w:sz w:val="18"/>
-          <w:szCs w:val="18"/>
-        </w:rPr>
-        <w:t>:</w:t>
-      </w:r>
-      <w:r>
-        <w:rPr>
-          <w:color w:val="0000FF"/>
-          <w:sz w:val="18"/>
-          <w:szCs w:val="18"/>
-        </w:rPr>
-        <w:t>4.3</w:t>
-      </w:r>
-      <w:r>
-        <w:rPr>
-          <w:color w:val="000000"/>
-          <w:sz w:val="18"/>
-          <w:szCs w:val="18"/>
-        </w:rPr>
-        <w:t xml:space="preserve">, </w:t>
-      </w:r>
-      <w:r>
-        <w:rPr>
-          <w:b/>
-          <w:bCs/>
-          <w:color w:val="008080"/>
-          <w:sz w:val="18"/>
-          <w:szCs w:val="18"/>
-        </w:rPr>
-        <w:t>'Expresión oral'</w:t>
-      </w:r>
-      <w:r>
-        <w:rPr>
-          <w:color w:val="000000"/>
-          <w:sz w:val="18"/>
-          <w:szCs w:val="18"/>
-        </w:rPr>
-        <w:t>:</w:t>
-      </w:r>
-      <w:r>
-        <w:rPr>
-          <w:color w:val="0000FF"/>
-          <w:sz w:val="18"/>
-          <w:szCs w:val="18"/>
-        </w:rPr>
-        <w:t>1.1</w:t>
+        <w:t>'semestre'</w:t>
+      </w:r>
+      <w:r>
+        <w:rPr>
+          <w:color w:val="000000"/>
+          <w:sz w:val="18"/>
+          <w:szCs w:val="18"/>
+        </w:rPr>
+        <w:t>:</w:t>
+      </w:r>
+      <w:r>
+        <w:rPr>
+          <w:color w:val="0000FF"/>
+          <w:sz w:val="18"/>
+          <w:szCs w:val="18"/>
+        </w:rPr>
+        <w:t>3</w:t>
+      </w:r>
+      <w:r>
+        <w:rPr>
+          <w:color w:val="0000FF"/>
+          <w:sz w:val="18"/>
+          <w:szCs w:val="18"/>
+        </w:rPr>
+        <w:br/>
+        <w:t xml:space="preserve">    </w:t>
       </w:r>
       <w:r>
         <w:rPr>
@@ -4338,6 +4018,51 @@
           <w:szCs w:val="18"/>
         </w:rPr>
         <w:t>},</w:t>
+      </w:r>
+      <w:r>
+        <w:rPr>
+          <w:color w:val="000000"/>
+          <w:sz w:val="18"/>
+          <w:szCs w:val="18"/>
+        </w:rPr>
+        <w:br/>
+        <w:t xml:space="preserve">    {</w:t>
+      </w:r>
+      <w:r>
+        <w:rPr>
+          <w:b/>
+          <w:bCs/>
+          <w:color w:val="008080"/>
+          <w:sz w:val="18"/>
+          <w:szCs w:val="18"/>
+        </w:rPr>
+        <w:t>'nombre'</w:t>
+      </w:r>
+      <w:r>
+        <w:rPr>
+          <w:color w:val="000000"/>
+          <w:sz w:val="18"/>
+          <w:szCs w:val="18"/>
+        </w:rPr>
+        <w:t>:</w:t>
+      </w:r>
+      <w:r>
+        <w:rPr>
+          <w:b/>
+          <w:bCs/>
+          <w:color w:val="008080"/>
+          <w:sz w:val="18"/>
+          <w:szCs w:val="18"/>
+        </w:rPr>
+        <w:t>'Luis Felipe'</w:t>
+      </w:r>
+      <w:r>
+        <w:rPr>
+          <w:color w:val="000000"/>
+          <w:sz w:val="18"/>
+          <w:szCs w:val="18"/>
+        </w:rPr>
+        <w:t>,</w:t>
       </w:r>
       <w:r>
         <w:rPr>
@@ -4356,6 +4081,336 @@
           <w:sz w:val="18"/>
           <w:szCs w:val="18"/>
         </w:rPr>
+        <w:t>'codigo'</w:t>
+      </w:r>
+      <w:r>
+        <w:rPr>
+          <w:color w:val="000000"/>
+          <w:sz w:val="18"/>
+          <w:szCs w:val="18"/>
+        </w:rPr>
+        <w:t>:</w:t>
+      </w:r>
+      <w:r>
+        <w:rPr>
+          <w:b/>
+          <w:bCs/>
+          <w:color w:val="008080"/>
+          <w:sz w:val="18"/>
+          <w:szCs w:val="18"/>
+        </w:rPr>
+        <w:t>'10000006'</w:t>
+      </w:r>
+      <w:r>
+        <w:rPr>
+          <w:color w:val="000000"/>
+          <w:sz w:val="18"/>
+          <w:szCs w:val="18"/>
+        </w:rPr>
+        <w:t>,</w:t>
+      </w:r>
+      <w:r>
+        <w:rPr>
+          <w:color w:val="000000"/>
+          <w:sz w:val="18"/>
+          <w:szCs w:val="18"/>
+        </w:rPr>
+        <w:br/>
+        <w:t xml:space="preserve">     </w:t>
+      </w:r>
+      <w:r>
+        <w:rPr>
+          <w:b/>
+          <w:bCs/>
+          <w:color w:val="008080"/>
+          <w:sz w:val="18"/>
+          <w:szCs w:val="18"/>
+        </w:rPr>
+        <w:t>'carrera'</w:t>
+      </w:r>
+      <w:r>
+        <w:rPr>
+          <w:color w:val="000000"/>
+          <w:sz w:val="18"/>
+          <w:szCs w:val="18"/>
+        </w:rPr>
+        <w:t>:</w:t>
+      </w:r>
+      <w:r>
+        <w:rPr>
+          <w:b/>
+          <w:bCs/>
+          <w:color w:val="008080"/>
+          <w:sz w:val="18"/>
+          <w:szCs w:val="18"/>
+        </w:rPr>
+        <w:t>'Contaduría Pública'</w:t>
+      </w:r>
+      <w:r>
+        <w:rPr>
+          <w:color w:val="000000"/>
+          <w:sz w:val="18"/>
+          <w:szCs w:val="18"/>
+        </w:rPr>
+        <w:t>,</w:t>
+      </w:r>
+      <w:r>
+        <w:rPr>
+          <w:color w:val="000000"/>
+          <w:sz w:val="18"/>
+          <w:szCs w:val="18"/>
+        </w:rPr>
+        <w:br/>
+        <w:t xml:space="preserve">     </w:t>
+      </w:r>
+      <w:r>
+        <w:rPr>
+          <w:b/>
+          <w:bCs/>
+          <w:color w:val="008080"/>
+          <w:sz w:val="18"/>
+          <w:szCs w:val="18"/>
+        </w:rPr>
+        <w:t>'edad'</w:t>
+      </w:r>
+      <w:r>
+        <w:rPr>
+          <w:color w:val="000000"/>
+          <w:sz w:val="18"/>
+          <w:szCs w:val="18"/>
+        </w:rPr>
+        <w:t>:</w:t>
+      </w:r>
+      <w:r>
+        <w:rPr>
+          <w:color w:val="0000FF"/>
+          <w:sz w:val="18"/>
+          <w:szCs w:val="18"/>
+        </w:rPr>
+        <w:t>18</w:t>
+      </w:r>
+      <w:r>
+        <w:rPr>
+          <w:color w:val="000000"/>
+          <w:sz w:val="18"/>
+          <w:szCs w:val="18"/>
+        </w:rPr>
+        <w:t>,</w:t>
+      </w:r>
+      <w:r>
+        <w:rPr>
+          <w:color w:val="000000"/>
+          <w:sz w:val="18"/>
+          <w:szCs w:val="18"/>
+        </w:rPr>
+        <w:br/>
+        <w:t xml:space="preserve">     </w:t>
+      </w:r>
+      <w:r>
+        <w:rPr>
+          <w:b/>
+          <w:bCs/>
+          <w:color w:val="008080"/>
+          <w:sz w:val="18"/>
+          <w:szCs w:val="18"/>
+        </w:rPr>
+        <w:t>'materias'</w:t>
+      </w:r>
+      <w:r>
+        <w:rPr>
+          <w:color w:val="000000"/>
+          <w:sz w:val="18"/>
+          <w:szCs w:val="18"/>
+        </w:rPr>
+        <w:t>:{</w:t>
+      </w:r>
+      <w:r>
+        <w:rPr>
+          <w:b/>
+          <w:bCs/>
+          <w:color w:val="008080"/>
+          <w:sz w:val="18"/>
+          <w:szCs w:val="18"/>
+        </w:rPr>
+        <w:t>'Matemáticas 1'</w:t>
+      </w:r>
+      <w:r>
+        <w:rPr>
+          <w:color w:val="000000"/>
+          <w:sz w:val="18"/>
+          <w:szCs w:val="18"/>
+        </w:rPr>
+        <w:t>:</w:t>
+      </w:r>
+      <w:r>
+        <w:rPr>
+          <w:color w:val="0000FF"/>
+          <w:sz w:val="18"/>
+          <w:szCs w:val="18"/>
+        </w:rPr>
+        <w:t>3.2</w:t>
+      </w:r>
+      <w:r>
+        <w:rPr>
+          <w:color w:val="000000"/>
+          <w:sz w:val="18"/>
+          <w:szCs w:val="18"/>
+        </w:rPr>
+        <w:t xml:space="preserve">, </w:t>
+      </w:r>
+      <w:r>
+        <w:rPr>
+          <w:b/>
+          <w:bCs/>
+          <w:color w:val="008080"/>
+          <w:sz w:val="18"/>
+          <w:szCs w:val="18"/>
+        </w:rPr>
+        <w:t>'Contabilidad'</w:t>
+      </w:r>
+      <w:r>
+        <w:rPr>
+          <w:color w:val="000000"/>
+          <w:sz w:val="18"/>
+          <w:szCs w:val="18"/>
+        </w:rPr>
+        <w:t>:</w:t>
+      </w:r>
+      <w:r>
+        <w:rPr>
+          <w:color w:val="0000FF"/>
+          <w:sz w:val="18"/>
+          <w:szCs w:val="18"/>
+        </w:rPr>
+        <w:t>4.1</w:t>
+      </w:r>
+      <w:r>
+        <w:rPr>
+          <w:color w:val="000000"/>
+          <w:sz w:val="18"/>
+          <w:szCs w:val="18"/>
+        </w:rPr>
+        <w:t xml:space="preserve">, </w:t>
+      </w:r>
+      <w:r>
+        <w:rPr>
+          <w:b/>
+          <w:bCs/>
+          <w:color w:val="008080"/>
+          <w:sz w:val="18"/>
+          <w:szCs w:val="18"/>
+        </w:rPr>
+        <w:t>'Humanidades'</w:t>
+      </w:r>
+      <w:r>
+        <w:rPr>
+          <w:color w:val="000000"/>
+          <w:sz w:val="18"/>
+          <w:szCs w:val="18"/>
+        </w:rPr>
+        <w:t>:</w:t>
+      </w:r>
+      <w:r>
+        <w:rPr>
+          <w:color w:val="0000FF"/>
+          <w:sz w:val="18"/>
+          <w:szCs w:val="18"/>
+        </w:rPr>
+        <w:t>1.9</w:t>
+      </w:r>
+      <w:r>
+        <w:rPr>
+          <w:color w:val="000000"/>
+          <w:sz w:val="18"/>
+          <w:szCs w:val="18"/>
+        </w:rPr>
+        <w:t xml:space="preserve">, </w:t>
+      </w:r>
+      <w:r>
+        <w:rPr>
+          <w:b/>
+          <w:bCs/>
+          <w:color w:val="008080"/>
+          <w:sz w:val="18"/>
+          <w:szCs w:val="18"/>
+        </w:rPr>
+        <w:t>'Etica'</w:t>
+      </w:r>
+      <w:r>
+        <w:rPr>
+          <w:color w:val="000000"/>
+          <w:sz w:val="18"/>
+          <w:szCs w:val="18"/>
+        </w:rPr>
+        <w:t>:</w:t>
+      </w:r>
+      <w:r>
+        <w:rPr>
+          <w:color w:val="0000FF"/>
+          <w:sz w:val="18"/>
+          <w:szCs w:val="18"/>
+        </w:rPr>
+        <w:t>3.5</w:t>
+      </w:r>
+      <w:r>
+        <w:rPr>
+          <w:color w:val="000000"/>
+          <w:sz w:val="18"/>
+          <w:szCs w:val="18"/>
+        </w:rPr>
+        <w:t xml:space="preserve">, </w:t>
+      </w:r>
+      <w:r>
+        <w:rPr>
+          <w:b/>
+          <w:bCs/>
+          <w:color w:val="008080"/>
+          <w:sz w:val="18"/>
+          <w:szCs w:val="18"/>
+        </w:rPr>
+        <w:t>'Religion'</w:t>
+      </w:r>
+      <w:r>
+        <w:rPr>
+          <w:color w:val="000000"/>
+          <w:sz w:val="18"/>
+          <w:szCs w:val="18"/>
+        </w:rPr>
+        <w:t>:</w:t>
+      </w:r>
+      <w:r>
+        <w:rPr>
+          <w:color w:val="0000FF"/>
+          <w:sz w:val="18"/>
+          <w:szCs w:val="18"/>
+        </w:rPr>
+        <w:t>3.8</w:t>
+      </w:r>
+      <w:r>
+        <w:rPr>
+          <w:color w:val="000000"/>
+          <w:sz w:val="18"/>
+          <w:szCs w:val="18"/>
+        </w:rPr>
+        <w:t>},</w:t>
+      </w:r>
+      <w:r>
+        <w:rPr>
+          <w:color w:val="000000"/>
+          <w:sz w:val="18"/>
+          <w:szCs w:val="18"/>
+        </w:rPr>
+        <w:br/>
+        <w:t xml:space="preserve">     </w:t>
+      </w:r>
+      <w:r>
+        <w:rPr>
+          <w:b/>
+          <w:bCs/>
+          <w:color w:val="008080"/>
+          <w:sz w:val="18"/>
+          <w:szCs w:val="18"/>
+        </w:rPr>
         <w:t>'semestre'</w:t>
       </w:r>
       <w:r>
@@ -4372,7 +4427,7 @@
           <w:sz w:val="18"/>
           <w:szCs w:val="18"/>
         </w:rPr>
-        <w:t>3</w:t>
+        <w:t>7</w:t>
       </w:r>
       <w:r>
         <w:rPr>
@@ -4408,47 +4463,25 @@
           <w:sz w:val="18"/>
           <w:szCs w:val="18"/>
         </w:rPr>
-        <w:t>'</w:t>
-      </w:r>
-      <w:proofErr w:type="spellStart"/>
-      <w:r>
-        <w:rPr>
-          <w:b/>
-          <w:bCs/>
-          <w:color w:val="008080"/>
-          <w:sz w:val="18"/>
-          <w:szCs w:val="18"/>
-        </w:rPr>
-        <w:t>nombre'</w:t>
-      </w:r>
-      <w:r>
-        <w:rPr>
-          <w:color w:val="000000"/>
-          <w:sz w:val="18"/>
-          <w:szCs w:val="18"/>
-        </w:rPr>
-        <w:t>:</w:t>
-      </w:r>
-      <w:r>
-        <w:rPr>
-          <w:b/>
-          <w:bCs/>
-          <w:color w:val="008080"/>
-          <w:sz w:val="18"/>
-          <w:szCs w:val="18"/>
-        </w:rPr>
-        <w:t>'Luis</w:t>
-      </w:r>
-      <w:proofErr w:type="spellEnd"/>
-      <w:r>
-        <w:rPr>
-          <w:b/>
-          <w:bCs/>
-          <w:color w:val="008080"/>
-          <w:sz w:val="18"/>
-          <w:szCs w:val="18"/>
-        </w:rPr>
-        <w:t xml:space="preserve"> Felipe'</w:t>
+        <w:t>'nombre'</w:t>
+      </w:r>
+      <w:r>
+        <w:rPr>
+          <w:color w:val="000000"/>
+          <w:sz w:val="18"/>
+          <w:szCs w:val="18"/>
+        </w:rPr>
+        <w:t>:</w:t>
+      </w:r>
+      <w:r>
+        <w:rPr>
+          <w:b/>
+          <w:bCs/>
+          <w:color w:val="008080"/>
+          <w:sz w:val="18"/>
+          <w:szCs w:val="18"/>
+        </w:rPr>
+        <w:t>'Carlos Mario'</w:t>
       </w:r>
       <w:r>
         <w:rPr>
@@ -4493,7 +4526,7 @@
           <w:sz w:val="18"/>
           <w:szCs w:val="18"/>
         </w:rPr>
-        <w:t>'10000006'</w:t>
+        <w:t>'10000007'</w:t>
       </w:r>
       <w:r>
         <w:rPr>
@@ -4520,47 +4553,25 @@
           <w:sz w:val="18"/>
           <w:szCs w:val="18"/>
         </w:rPr>
-        <w:t>'</w:t>
-      </w:r>
-      <w:proofErr w:type="spellStart"/>
-      <w:r>
-        <w:rPr>
-          <w:b/>
-          <w:bCs/>
-          <w:color w:val="008080"/>
-          <w:sz w:val="18"/>
-          <w:szCs w:val="18"/>
-        </w:rPr>
-        <w:t>carrera'</w:t>
-      </w:r>
-      <w:r>
-        <w:rPr>
-          <w:color w:val="000000"/>
-          <w:sz w:val="18"/>
-          <w:szCs w:val="18"/>
-        </w:rPr>
-        <w:t>:</w:t>
-      </w:r>
-      <w:r>
-        <w:rPr>
-          <w:b/>
-          <w:bCs/>
-          <w:color w:val="008080"/>
-          <w:sz w:val="18"/>
-          <w:szCs w:val="18"/>
-        </w:rPr>
-        <w:t>'Contaduría</w:t>
-      </w:r>
-      <w:proofErr w:type="spellEnd"/>
-      <w:r>
-        <w:rPr>
-          <w:b/>
-          <w:bCs/>
-          <w:color w:val="008080"/>
-          <w:sz w:val="18"/>
-          <w:szCs w:val="18"/>
-        </w:rPr>
-        <w:t xml:space="preserve"> Pública'</w:t>
+        <w:t>'carrera'</w:t>
+      </w:r>
+      <w:r>
+        <w:rPr>
+          <w:color w:val="000000"/>
+          <w:sz w:val="18"/>
+          <w:szCs w:val="18"/>
+        </w:rPr>
+        <w:t>:</w:t>
+      </w:r>
+      <w:r>
+        <w:rPr>
+          <w:b/>
+          <w:bCs/>
+          <w:color w:val="008080"/>
+          <w:sz w:val="18"/>
+          <w:szCs w:val="18"/>
+        </w:rPr>
+        <w:t>'Medicina'</w:t>
       </w:r>
       <w:r>
         <w:rPr>
@@ -4603,7 +4614,7 @@
           <w:sz w:val="18"/>
           <w:szCs w:val="18"/>
         </w:rPr>
-        <w:t>18</w:t>
+        <w:t>20</w:t>
       </w:r>
       <w:r>
         <w:rPr>
@@ -4648,23 +4659,23 @@
           <w:sz w:val="18"/>
           <w:szCs w:val="18"/>
         </w:rPr>
-        <w:t>'Matemáticas 1'</w:t>
-      </w:r>
-      <w:r>
-        <w:rPr>
-          <w:color w:val="000000"/>
-          <w:sz w:val="18"/>
-          <w:szCs w:val="18"/>
-        </w:rPr>
-        <w:t>:</w:t>
-      </w:r>
-      <w:r>
-        <w:rPr>
-          <w:color w:val="0000FF"/>
-          <w:sz w:val="18"/>
-          <w:szCs w:val="18"/>
-        </w:rPr>
-        <w:t>3.2</w:t>
+        <w:t>'Sistema circulatoria'</w:t>
+      </w:r>
+      <w:r>
+        <w:rPr>
+          <w:color w:val="000000"/>
+          <w:sz w:val="18"/>
+          <w:szCs w:val="18"/>
+        </w:rPr>
+        <w:t>:</w:t>
+      </w:r>
+      <w:r>
+        <w:rPr>
+          <w:color w:val="0000FF"/>
+          <w:sz w:val="18"/>
+          <w:szCs w:val="18"/>
+        </w:rPr>
+        <w:t>1</w:t>
       </w:r>
       <w:r>
         <w:rPr>
@@ -4682,23 +4693,23 @@
           <w:sz w:val="18"/>
           <w:szCs w:val="18"/>
         </w:rPr>
-        <w:t>'Contabilidad'</w:t>
-      </w:r>
-      <w:r>
-        <w:rPr>
-          <w:color w:val="000000"/>
-          <w:sz w:val="18"/>
-          <w:szCs w:val="18"/>
-        </w:rPr>
-        <w:t>:</w:t>
-      </w:r>
-      <w:r>
-        <w:rPr>
-          <w:color w:val="0000FF"/>
-          <w:sz w:val="18"/>
-          <w:szCs w:val="18"/>
-        </w:rPr>
-        <w:t>4.1</w:t>
+        <w:t>'Calculo'</w:t>
+      </w:r>
+      <w:r>
+        <w:rPr>
+          <w:color w:val="000000"/>
+          <w:sz w:val="18"/>
+          <w:szCs w:val="18"/>
+        </w:rPr>
+        <w:t>:</w:t>
+      </w:r>
+      <w:r>
+        <w:rPr>
+          <w:color w:val="0000FF"/>
+          <w:sz w:val="18"/>
+          <w:szCs w:val="18"/>
+        </w:rPr>
+        <w:t>2</w:t>
       </w:r>
       <w:r>
         <w:rPr>
@@ -4716,23 +4727,23 @@
           <w:sz w:val="18"/>
           <w:szCs w:val="18"/>
         </w:rPr>
-        <w:t>'Humanidades'</w:t>
-      </w:r>
-      <w:r>
-        <w:rPr>
-          <w:color w:val="000000"/>
-          <w:sz w:val="18"/>
-          <w:szCs w:val="18"/>
-        </w:rPr>
-        <w:t>:</w:t>
-      </w:r>
-      <w:r>
-        <w:rPr>
-          <w:color w:val="0000FF"/>
-          <w:sz w:val="18"/>
-          <w:szCs w:val="18"/>
-        </w:rPr>
-        <w:t>1.9</w:t>
+        <w:t>'Fisica'</w:t>
+      </w:r>
+      <w:r>
+        <w:rPr>
+          <w:color w:val="000000"/>
+          <w:sz w:val="18"/>
+          <w:szCs w:val="18"/>
+        </w:rPr>
+        <w:t>:</w:t>
+      </w:r>
+      <w:r>
+        <w:rPr>
+          <w:color w:val="0000FF"/>
+          <w:sz w:val="18"/>
+          <w:szCs w:val="18"/>
+        </w:rPr>
+        <w:t>3</w:t>
       </w:r>
       <w:r>
         <w:rPr>
@@ -4766,7 +4777,7 @@
           <w:sz w:val="18"/>
           <w:szCs w:val="18"/>
         </w:rPr>
-        <w:t>3.5</w:t>
+        <w:t>4.4</w:t>
       </w:r>
       <w:r>
         <w:rPr>
@@ -4784,23 +4795,23 @@
           <w:sz w:val="18"/>
           <w:szCs w:val="18"/>
         </w:rPr>
-        <w:t>'Religion'</w:t>
-      </w:r>
-      <w:r>
-        <w:rPr>
-          <w:color w:val="000000"/>
-          <w:sz w:val="18"/>
-          <w:szCs w:val="18"/>
-        </w:rPr>
-        <w:t>:</w:t>
-      </w:r>
-      <w:r>
-        <w:rPr>
-          <w:color w:val="0000FF"/>
-          <w:sz w:val="18"/>
-          <w:szCs w:val="18"/>
-        </w:rPr>
-        <w:t>3.8</w:t>
+        <w:t>'Sistema digestivo'</w:t>
+      </w:r>
+      <w:r>
+        <w:rPr>
+          <w:color w:val="000000"/>
+          <w:sz w:val="18"/>
+          <w:szCs w:val="18"/>
+        </w:rPr>
+        <w:t>:</w:t>
+      </w:r>
+      <w:r>
+        <w:rPr>
+          <w:color w:val="0000FF"/>
+          <w:sz w:val="18"/>
+          <w:szCs w:val="18"/>
+        </w:rPr>
+        <w:t>5</w:t>
       </w:r>
       <w:r>
         <w:rPr>
@@ -4843,7 +4854,7 @@
           <w:sz w:val="18"/>
           <w:szCs w:val="18"/>
         </w:rPr>
-        <w:t>7</w:t>
+        <w:t>6</w:t>
       </w:r>
       <w:r>
         <w:rPr>
@@ -4879,47 +4890,25 @@
           <w:sz w:val="18"/>
           <w:szCs w:val="18"/>
         </w:rPr>
-        <w:t>'</w:t>
-      </w:r>
-      <w:proofErr w:type="spellStart"/>
-      <w:r>
-        <w:rPr>
-          <w:b/>
-          <w:bCs/>
-          <w:color w:val="008080"/>
-          <w:sz w:val="18"/>
-          <w:szCs w:val="18"/>
-        </w:rPr>
-        <w:t>nombre'</w:t>
-      </w:r>
-      <w:r>
-        <w:rPr>
-          <w:color w:val="000000"/>
-          <w:sz w:val="18"/>
-          <w:szCs w:val="18"/>
-        </w:rPr>
-        <w:t>:</w:t>
-      </w:r>
-      <w:r>
-        <w:rPr>
-          <w:b/>
-          <w:bCs/>
-          <w:color w:val="008080"/>
-          <w:sz w:val="18"/>
-          <w:szCs w:val="18"/>
-        </w:rPr>
-        <w:t>'Carlos</w:t>
-      </w:r>
-      <w:proofErr w:type="spellEnd"/>
-      <w:r>
-        <w:rPr>
-          <w:b/>
-          <w:bCs/>
-          <w:color w:val="008080"/>
-          <w:sz w:val="18"/>
-          <w:szCs w:val="18"/>
-        </w:rPr>
-        <w:t xml:space="preserve"> Mario'</w:t>
+        <w:t>'nombre'</w:t>
+      </w:r>
+      <w:r>
+        <w:rPr>
+          <w:color w:val="000000"/>
+          <w:sz w:val="18"/>
+          <w:szCs w:val="18"/>
+        </w:rPr>
+        <w:t>:</w:t>
+      </w:r>
+      <w:r>
+        <w:rPr>
+          <w:b/>
+          <w:bCs/>
+          <w:color w:val="008080"/>
+          <w:sz w:val="18"/>
+          <w:szCs w:val="18"/>
+        </w:rPr>
+        <w:t>'Juan Jacobo'</w:t>
       </w:r>
       <w:r>
         <w:rPr>
@@ -4964,7 +4953,7 @@
           <w:sz w:val="18"/>
           <w:szCs w:val="18"/>
         </w:rPr>
-        <w:t>'10000007'</w:t>
+        <w:t>'10000008'</w:t>
       </w:r>
       <w:r>
         <w:rPr>
@@ -4991,47 +4980,25 @@
           <w:sz w:val="18"/>
           <w:szCs w:val="18"/>
         </w:rPr>
-        <w:t>'</w:t>
-      </w:r>
-      <w:proofErr w:type="spellStart"/>
-      <w:r>
-        <w:rPr>
-          <w:b/>
-          <w:bCs/>
-          <w:color w:val="008080"/>
-          <w:sz w:val="18"/>
-          <w:szCs w:val="18"/>
-        </w:rPr>
-        <w:t>carrera'</w:t>
-      </w:r>
-      <w:r>
-        <w:rPr>
-          <w:color w:val="000000"/>
-          <w:sz w:val="18"/>
-          <w:szCs w:val="18"/>
-        </w:rPr>
-        <w:t>:</w:t>
-      </w:r>
-      <w:r>
-        <w:rPr>
-          <w:b/>
-          <w:bCs/>
-          <w:color w:val="008080"/>
-          <w:sz w:val="18"/>
-          <w:szCs w:val="18"/>
-        </w:rPr>
-        <w:t>'Medicina</w:t>
-      </w:r>
-      <w:proofErr w:type="spellEnd"/>
-      <w:r>
-        <w:rPr>
-          <w:b/>
-          <w:bCs/>
-          <w:color w:val="008080"/>
-          <w:sz w:val="18"/>
-          <w:szCs w:val="18"/>
-        </w:rPr>
-        <w:t>'</w:t>
+        <w:t>'carrera'</w:t>
+      </w:r>
+      <w:r>
+        <w:rPr>
+          <w:color w:val="000000"/>
+          <w:sz w:val="18"/>
+          <w:szCs w:val="18"/>
+        </w:rPr>
+        <w:t>:</w:t>
+      </w:r>
+      <w:r>
+        <w:rPr>
+          <w:b/>
+          <w:bCs/>
+          <w:color w:val="008080"/>
+          <w:sz w:val="18"/>
+          <w:szCs w:val="18"/>
+        </w:rPr>
+        <w:t>'Ingeniería Informática'</w:t>
       </w:r>
       <w:r>
         <w:rPr>
@@ -5074,7 +5041,7 @@
           <w:sz w:val="18"/>
           <w:szCs w:val="18"/>
         </w:rPr>
-        <w:t>20</w:t>
+        <w:t>19</w:t>
       </w:r>
       <w:r>
         <w:rPr>
@@ -5119,23 +5086,23 @@
           <w:sz w:val="18"/>
           <w:szCs w:val="18"/>
         </w:rPr>
-        <w:t>'Sistema circulatoria'</w:t>
-      </w:r>
-      <w:r>
-        <w:rPr>
-          <w:color w:val="000000"/>
-          <w:sz w:val="18"/>
-          <w:szCs w:val="18"/>
-        </w:rPr>
-        <w:t>:</w:t>
-      </w:r>
-      <w:r>
-        <w:rPr>
-          <w:color w:val="0000FF"/>
-          <w:sz w:val="18"/>
-          <w:szCs w:val="18"/>
-        </w:rPr>
-        <w:t>1</w:t>
+        <w:t>'Programación 1'</w:t>
+      </w:r>
+      <w:r>
+        <w:rPr>
+          <w:color w:val="000000"/>
+          <w:sz w:val="18"/>
+          <w:szCs w:val="18"/>
+        </w:rPr>
+        <w:t>:</w:t>
+      </w:r>
+      <w:r>
+        <w:rPr>
+          <w:color w:val="0000FF"/>
+          <w:sz w:val="18"/>
+          <w:szCs w:val="18"/>
+        </w:rPr>
+        <w:t>3.2</w:t>
       </w:r>
       <w:r>
         <w:rPr>
@@ -5153,23 +5120,23 @@
           <w:sz w:val="18"/>
           <w:szCs w:val="18"/>
         </w:rPr>
-        <w:t>'Calculo'</w:t>
-      </w:r>
-      <w:r>
-        <w:rPr>
-          <w:color w:val="000000"/>
-          <w:sz w:val="18"/>
-          <w:szCs w:val="18"/>
-        </w:rPr>
-        <w:t>:</w:t>
-      </w:r>
-      <w:r>
-        <w:rPr>
-          <w:color w:val="0000FF"/>
-          <w:sz w:val="18"/>
-          <w:szCs w:val="18"/>
-        </w:rPr>
-        <w:t>2</w:t>
+        <w:t>'Programación 2'</w:t>
+      </w:r>
+      <w:r>
+        <w:rPr>
+          <w:color w:val="000000"/>
+          <w:sz w:val="18"/>
+          <w:szCs w:val="18"/>
+        </w:rPr>
+        <w:t>:</w:t>
+      </w:r>
+      <w:r>
+        <w:rPr>
+          <w:color w:val="0000FF"/>
+          <w:sz w:val="18"/>
+          <w:szCs w:val="18"/>
+        </w:rPr>
+        <w:t>0</w:t>
       </w:r>
       <w:r>
         <w:rPr>
@@ -5187,23 +5154,23 @@
           <w:sz w:val="18"/>
           <w:szCs w:val="18"/>
         </w:rPr>
-        <w:t>'Fisica'</w:t>
-      </w:r>
-      <w:r>
-        <w:rPr>
-          <w:color w:val="000000"/>
-          <w:sz w:val="18"/>
-          <w:szCs w:val="18"/>
-        </w:rPr>
-        <w:t>:</w:t>
-      </w:r>
-      <w:r>
-        <w:rPr>
-          <w:color w:val="0000FF"/>
-          <w:sz w:val="18"/>
-          <w:szCs w:val="18"/>
-        </w:rPr>
-        <w:t>3</w:t>
+        <w:t>'Software'</w:t>
+      </w:r>
+      <w:r>
+        <w:rPr>
+          <w:color w:val="000000"/>
+          <w:sz w:val="18"/>
+          <w:szCs w:val="18"/>
+        </w:rPr>
+        <w:t>:</w:t>
+      </w:r>
+      <w:r>
+        <w:rPr>
+          <w:color w:val="0000FF"/>
+          <w:sz w:val="18"/>
+          <w:szCs w:val="18"/>
+        </w:rPr>
+        <w:t>5</w:t>
       </w:r>
       <w:r>
         <w:rPr>
@@ -5221,23 +5188,23 @@
           <w:sz w:val="18"/>
           <w:szCs w:val="18"/>
         </w:rPr>
-        <w:t>'Etica'</w:t>
-      </w:r>
-      <w:r>
-        <w:rPr>
-          <w:color w:val="000000"/>
-          <w:sz w:val="18"/>
-          <w:szCs w:val="18"/>
-        </w:rPr>
-        <w:t>:</w:t>
-      </w:r>
-      <w:r>
-        <w:rPr>
-          <w:color w:val="0000FF"/>
-          <w:sz w:val="18"/>
-          <w:szCs w:val="18"/>
-        </w:rPr>
-        <w:t>4.4</w:t>
+        <w:t>'Bases de datos'</w:t>
+      </w:r>
+      <w:r>
+        <w:rPr>
+          <w:color w:val="000000"/>
+          <w:sz w:val="18"/>
+          <w:szCs w:val="18"/>
+        </w:rPr>
+        <w:t>:</w:t>
+      </w:r>
+      <w:r>
+        <w:rPr>
+          <w:color w:val="0000FF"/>
+          <w:sz w:val="18"/>
+          <w:szCs w:val="18"/>
+        </w:rPr>
+        <w:t>5</w:t>
       </w:r>
       <w:r>
         <w:rPr>
@@ -5255,23 +5222,23 @@
           <w:sz w:val="18"/>
           <w:szCs w:val="18"/>
         </w:rPr>
-        <w:t>'Sistema digestivo'</w:t>
-      </w:r>
-      <w:r>
-        <w:rPr>
-          <w:color w:val="000000"/>
-          <w:sz w:val="18"/>
-          <w:szCs w:val="18"/>
-        </w:rPr>
-        <w:t>:</w:t>
-      </w:r>
-      <w:r>
-        <w:rPr>
-          <w:color w:val="0000FF"/>
-          <w:sz w:val="18"/>
-          <w:szCs w:val="18"/>
-        </w:rPr>
-        <w:t>5</w:t>
+        <w:t>'Algebra'</w:t>
+      </w:r>
+      <w:r>
+        <w:rPr>
+          <w:color w:val="000000"/>
+          <w:sz w:val="18"/>
+          <w:szCs w:val="18"/>
+        </w:rPr>
+        <w:t>:</w:t>
+      </w:r>
+      <w:r>
+        <w:rPr>
+          <w:color w:val="0000FF"/>
+          <w:sz w:val="18"/>
+          <w:szCs w:val="18"/>
+        </w:rPr>
+        <w:t>4.7</w:t>
       </w:r>
       <w:r>
         <w:rPr>
@@ -5314,7 +5281,7 @@
           <w:sz w:val="18"/>
           <w:szCs w:val="18"/>
         </w:rPr>
-        <w:t>6</w:t>
+        <w:t>1</w:t>
       </w:r>
       <w:r>
         <w:rPr>
@@ -5350,47 +5317,25 @@
           <w:sz w:val="18"/>
           <w:szCs w:val="18"/>
         </w:rPr>
-        <w:t>'</w:t>
-      </w:r>
-      <w:proofErr w:type="spellStart"/>
-      <w:r>
-        <w:rPr>
-          <w:b/>
-          <w:bCs/>
-          <w:color w:val="008080"/>
-          <w:sz w:val="18"/>
-          <w:szCs w:val="18"/>
-        </w:rPr>
-        <w:t>nombre'</w:t>
-      </w:r>
-      <w:r>
-        <w:rPr>
-          <w:color w:val="000000"/>
-          <w:sz w:val="18"/>
-          <w:szCs w:val="18"/>
-        </w:rPr>
-        <w:t>:</w:t>
-      </w:r>
-      <w:r>
-        <w:rPr>
-          <w:b/>
-          <w:bCs/>
-          <w:color w:val="008080"/>
-          <w:sz w:val="18"/>
-          <w:szCs w:val="18"/>
-        </w:rPr>
-        <w:t>'Juan</w:t>
-      </w:r>
-      <w:proofErr w:type="spellEnd"/>
-      <w:r>
-        <w:rPr>
-          <w:b/>
-          <w:bCs/>
-          <w:color w:val="008080"/>
-          <w:sz w:val="18"/>
-          <w:szCs w:val="18"/>
-        </w:rPr>
-        <w:t xml:space="preserve"> Jacobo'</w:t>
+        <w:t>'nombre'</w:t>
+      </w:r>
+      <w:r>
+        <w:rPr>
+          <w:color w:val="000000"/>
+          <w:sz w:val="18"/>
+          <w:szCs w:val="18"/>
+        </w:rPr>
+        <w:t>:</w:t>
+      </w:r>
+      <w:r>
+        <w:rPr>
+          <w:b/>
+          <w:bCs/>
+          <w:color w:val="008080"/>
+          <w:sz w:val="18"/>
+          <w:szCs w:val="18"/>
+        </w:rPr>
+        <w:t>'Andrea'</w:t>
       </w:r>
       <w:r>
         <w:rPr>
@@ -5435,7 +5380,7 @@
           <w:sz w:val="18"/>
           <w:szCs w:val="18"/>
         </w:rPr>
-        <w:t>'10000008'</w:t>
+        <w:t>'10000009'</w:t>
       </w:r>
       <w:r>
         <w:rPr>
@@ -5462,47 +5407,25 @@
           <w:sz w:val="18"/>
           <w:szCs w:val="18"/>
         </w:rPr>
-        <w:t>'</w:t>
-      </w:r>
-      <w:proofErr w:type="spellStart"/>
-      <w:r>
-        <w:rPr>
-          <w:b/>
-          <w:bCs/>
-          <w:color w:val="008080"/>
-          <w:sz w:val="18"/>
-          <w:szCs w:val="18"/>
-        </w:rPr>
-        <w:t>carrera'</w:t>
-      </w:r>
-      <w:r>
-        <w:rPr>
-          <w:color w:val="000000"/>
-          <w:sz w:val="18"/>
-          <w:szCs w:val="18"/>
-        </w:rPr>
-        <w:t>:</w:t>
-      </w:r>
-      <w:r>
-        <w:rPr>
-          <w:b/>
-          <w:bCs/>
-          <w:color w:val="008080"/>
-          <w:sz w:val="18"/>
-          <w:szCs w:val="18"/>
-        </w:rPr>
-        <w:t>'Ingeniería</w:t>
-      </w:r>
-      <w:proofErr w:type="spellEnd"/>
-      <w:r>
-        <w:rPr>
-          <w:b/>
-          <w:bCs/>
-          <w:color w:val="008080"/>
-          <w:sz w:val="18"/>
-          <w:szCs w:val="18"/>
-        </w:rPr>
-        <w:t xml:space="preserve"> Informática'</w:t>
+        <w:t>'carrera'</w:t>
+      </w:r>
+      <w:r>
+        <w:rPr>
+          <w:color w:val="000000"/>
+          <w:sz w:val="18"/>
+          <w:szCs w:val="18"/>
+        </w:rPr>
+        <w:t>:</w:t>
+      </w:r>
+      <w:r>
+        <w:rPr>
+          <w:b/>
+          <w:bCs/>
+          <w:color w:val="008080"/>
+          <w:sz w:val="18"/>
+          <w:szCs w:val="18"/>
+        </w:rPr>
+        <w:t>'Ingeniería Mecánica'</w:t>
       </w:r>
       <w:r>
         <w:rPr>
@@ -5545,7 +5468,7 @@
           <w:sz w:val="18"/>
           <w:szCs w:val="18"/>
         </w:rPr>
-        <w:t>19</w:t>
+        <w:t>21</w:t>
       </w:r>
       <w:r>
         <w:rPr>
@@ -5590,23 +5513,23 @@
           <w:sz w:val="18"/>
           <w:szCs w:val="18"/>
         </w:rPr>
-        <w:t>'Programación 1'</w:t>
-      </w:r>
-      <w:r>
-        <w:rPr>
-          <w:color w:val="000000"/>
-          <w:sz w:val="18"/>
-          <w:szCs w:val="18"/>
-        </w:rPr>
-        <w:t>:</w:t>
-      </w:r>
-      <w:r>
-        <w:rPr>
-          <w:color w:val="0000FF"/>
-          <w:sz w:val="18"/>
-          <w:szCs w:val="18"/>
-        </w:rPr>
-        <w:t>3.2</w:t>
+        <w:t>'Robots'</w:t>
+      </w:r>
+      <w:r>
+        <w:rPr>
+          <w:color w:val="000000"/>
+          <w:sz w:val="18"/>
+          <w:szCs w:val="18"/>
+        </w:rPr>
+        <w:t>:</w:t>
+      </w:r>
+      <w:r>
+        <w:rPr>
+          <w:color w:val="0000FF"/>
+          <w:sz w:val="18"/>
+          <w:szCs w:val="18"/>
+        </w:rPr>
+        <w:t>1.7</w:t>
       </w:r>
       <w:r>
         <w:rPr>
@@ -5624,23 +5547,23 @@
           <w:sz w:val="18"/>
           <w:szCs w:val="18"/>
         </w:rPr>
-        <w:t>'Programación 2'</w:t>
-      </w:r>
-      <w:r>
-        <w:rPr>
-          <w:color w:val="000000"/>
-          <w:sz w:val="18"/>
-          <w:szCs w:val="18"/>
-        </w:rPr>
-        <w:t>:</w:t>
-      </w:r>
-      <w:r>
-        <w:rPr>
-          <w:color w:val="0000FF"/>
-          <w:sz w:val="18"/>
-          <w:szCs w:val="18"/>
-        </w:rPr>
-        <w:t>0</w:t>
+        <w:t>'Logística'</w:t>
+      </w:r>
+      <w:r>
+        <w:rPr>
+          <w:color w:val="000000"/>
+          <w:sz w:val="18"/>
+          <w:szCs w:val="18"/>
+        </w:rPr>
+        <w:t>:</w:t>
+      </w:r>
+      <w:r>
+        <w:rPr>
+          <w:color w:val="0000FF"/>
+          <w:sz w:val="18"/>
+          <w:szCs w:val="18"/>
+        </w:rPr>
+        <w:t>2.5</w:t>
       </w:r>
       <w:r>
         <w:rPr>
@@ -5658,7 +5581,75 @@
           <w:sz w:val="18"/>
           <w:szCs w:val="18"/>
         </w:rPr>
-        <w:t>'Software'</w:t>
+        <w:t>'Variables'</w:t>
+      </w:r>
+      <w:r>
+        <w:rPr>
+          <w:color w:val="000000"/>
+          <w:sz w:val="18"/>
+          <w:szCs w:val="18"/>
+        </w:rPr>
+        <w:t>:</w:t>
+      </w:r>
+      <w:r>
+        <w:rPr>
+          <w:color w:val="0000FF"/>
+          <w:sz w:val="18"/>
+          <w:szCs w:val="18"/>
+        </w:rPr>
+        <w:t>3.8</w:t>
+      </w:r>
+      <w:r>
+        <w:rPr>
+          <w:color w:val="000000"/>
+          <w:sz w:val="18"/>
+          <w:szCs w:val="18"/>
+        </w:rPr>
+        <w:t xml:space="preserve">, </w:t>
+      </w:r>
+      <w:r>
+        <w:rPr>
+          <w:b/>
+          <w:bCs/>
+          <w:color w:val="008080"/>
+          <w:sz w:val="18"/>
+          <w:szCs w:val="18"/>
+        </w:rPr>
+        <w:t>'Electrónica'</w:t>
+      </w:r>
+      <w:r>
+        <w:rPr>
+          <w:color w:val="000000"/>
+          <w:sz w:val="18"/>
+          <w:szCs w:val="18"/>
+        </w:rPr>
+        <w:t>:</w:t>
+      </w:r>
+      <w:r>
+        <w:rPr>
+          <w:color w:val="0000FF"/>
+          <w:sz w:val="18"/>
+          <w:szCs w:val="18"/>
+        </w:rPr>
+        <w:t>4.2</w:t>
+      </w:r>
+      <w:r>
+        <w:rPr>
+          <w:color w:val="000000"/>
+          <w:sz w:val="18"/>
+          <w:szCs w:val="18"/>
+        </w:rPr>
+        <w:t xml:space="preserve">, </w:t>
+      </w:r>
+      <w:r>
+        <w:rPr>
+          <w:b/>
+          <w:bCs/>
+          <w:color w:val="008080"/>
+          <w:sz w:val="18"/>
+          <w:szCs w:val="18"/>
+        </w:rPr>
+        <w:t>'Fisica'</w:t>
       </w:r>
       <w:r>
         <w:rPr>
@@ -5675,74 +5666,6 @@
           <w:szCs w:val="18"/>
         </w:rPr>
         <w:t>5</w:t>
-      </w:r>
-      <w:r>
-        <w:rPr>
-          <w:color w:val="000000"/>
-          <w:sz w:val="18"/>
-          <w:szCs w:val="18"/>
-        </w:rPr>
-        <w:t xml:space="preserve">, </w:t>
-      </w:r>
-      <w:r>
-        <w:rPr>
-          <w:b/>
-          <w:bCs/>
-          <w:color w:val="008080"/>
-          <w:sz w:val="18"/>
-          <w:szCs w:val="18"/>
-        </w:rPr>
-        <w:t>'Bases de datos'</w:t>
-      </w:r>
-      <w:r>
-        <w:rPr>
-          <w:color w:val="000000"/>
-          <w:sz w:val="18"/>
-          <w:szCs w:val="18"/>
-        </w:rPr>
-        <w:t>:</w:t>
-      </w:r>
-      <w:r>
-        <w:rPr>
-          <w:color w:val="0000FF"/>
-          <w:sz w:val="18"/>
-          <w:szCs w:val="18"/>
-        </w:rPr>
-        <w:t>5</w:t>
-      </w:r>
-      <w:r>
-        <w:rPr>
-          <w:color w:val="000000"/>
-          <w:sz w:val="18"/>
-          <w:szCs w:val="18"/>
-        </w:rPr>
-        <w:t xml:space="preserve">, </w:t>
-      </w:r>
-      <w:r>
-        <w:rPr>
-          <w:b/>
-          <w:bCs/>
-          <w:color w:val="008080"/>
-          <w:sz w:val="18"/>
-          <w:szCs w:val="18"/>
-        </w:rPr>
-        <w:t>'Algebra'</w:t>
-      </w:r>
-      <w:r>
-        <w:rPr>
-          <w:color w:val="000000"/>
-          <w:sz w:val="18"/>
-          <w:szCs w:val="18"/>
-        </w:rPr>
-        <w:t>:</w:t>
-      </w:r>
-      <w:r>
-        <w:rPr>
-          <w:color w:val="0000FF"/>
-          <w:sz w:val="18"/>
-          <w:szCs w:val="18"/>
-        </w:rPr>
-        <w:t>4.7</w:t>
       </w:r>
       <w:r>
         <w:rPr>
@@ -5785,7 +5708,7 @@
           <w:sz w:val="18"/>
           <w:szCs w:val="18"/>
         </w:rPr>
-        <w:t>1</w:t>
+        <w:t>7</w:t>
       </w:r>
       <w:r>
         <w:rPr>
@@ -5821,47 +5744,25 @@
           <w:sz w:val="18"/>
           <w:szCs w:val="18"/>
         </w:rPr>
-        <w:t>'</w:t>
-      </w:r>
-      <w:proofErr w:type="spellStart"/>
-      <w:r>
-        <w:rPr>
-          <w:b/>
-          <w:bCs/>
-          <w:color w:val="008080"/>
-          <w:sz w:val="18"/>
-          <w:szCs w:val="18"/>
-        </w:rPr>
-        <w:t>nombre'</w:t>
-      </w:r>
-      <w:r>
-        <w:rPr>
-          <w:color w:val="000000"/>
-          <w:sz w:val="18"/>
-          <w:szCs w:val="18"/>
-        </w:rPr>
-        <w:t>:</w:t>
-      </w:r>
-      <w:r>
-        <w:rPr>
-          <w:b/>
-          <w:bCs/>
-          <w:color w:val="008080"/>
-          <w:sz w:val="18"/>
-          <w:szCs w:val="18"/>
-        </w:rPr>
-        <w:t>'Andrea</w:t>
-      </w:r>
-      <w:proofErr w:type="spellEnd"/>
-      <w:r>
-        <w:rPr>
-          <w:b/>
-          <w:bCs/>
-          <w:color w:val="008080"/>
-          <w:sz w:val="18"/>
-          <w:szCs w:val="18"/>
-        </w:rPr>
-        <w:t>'</w:t>
+        <w:t>'nombre'</w:t>
+      </w:r>
+      <w:r>
+        <w:rPr>
+          <w:color w:val="000000"/>
+          <w:sz w:val="18"/>
+          <w:szCs w:val="18"/>
+        </w:rPr>
+        <w:t>:</w:t>
+      </w:r>
+      <w:r>
+        <w:rPr>
+          <w:b/>
+          <w:bCs/>
+          <w:color w:val="008080"/>
+          <w:sz w:val="18"/>
+          <w:szCs w:val="18"/>
+        </w:rPr>
+        <w:t>'Valeria'</w:t>
       </w:r>
       <w:r>
         <w:rPr>
@@ -5906,7 +5807,7 @@
           <w:sz w:val="18"/>
           <w:szCs w:val="18"/>
         </w:rPr>
-        <w:t>'10000009'</w:t>
+        <w:t>'100000010'</w:t>
       </w:r>
       <w:r>
         <w:rPr>
@@ -5933,518 +5834,25 @@
           <w:sz w:val="18"/>
           <w:szCs w:val="18"/>
         </w:rPr>
-        <w:t>'</w:t>
-      </w:r>
-      <w:proofErr w:type="spellStart"/>
-      <w:r>
-        <w:rPr>
-          <w:b/>
-          <w:bCs/>
-          <w:color w:val="008080"/>
-          <w:sz w:val="18"/>
-          <w:szCs w:val="18"/>
-        </w:rPr>
-        <w:t>carrera'</w:t>
-      </w:r>
-      <w:r>
-        <w:rPr>
-          <w:color w:val="000000"/>
-          <w:sz w:val="18"/>
-          <w:szCs w:val="18"/>
-        </w:rPr>
-        <w:t>:</w:t>
-      </w:r>
-      <w:r>
-        <w:rPr>
-          <w:b/>
-          <w:bCs/>
-          <w:color w:val="008080"/>
-          <w:sz w:val="18"/>
-          <w:szCs w:val="18"/>
-        </w:rPr>
-        <w:t>'Ingeniería</w:t>
-      </w:r>
-      <w:proofErr w:type="spellEnd"/>
-      <w:r>
-        <w:rPr>
-          <w:b/>
-          <w:bCs/>
-          <w:color w:val="008080"/>
-          <w:sz w:val="18"/>
-          <w:szCs w:val="18"/>
-        </w:rPr>
-        <w:t xml:space="preserve"> Mecánica'</w:t>
-      </w:r>
-      <w:r>
-        <w:rPr>
-          <w:color w:val="000000"/>
-          <w:sz w:val="18"/>
-          <w:szCs w:val="18"/>
-        </w:rPr>
-        <w:t>,</w:t>
-      </w:r>
-      <w:r>
-        <w:rPr>
-          <w:color w:val="000000"/>
-          <w:sz w:val="18"/>
-          <w:szCs w:val="18"/>
-        </w:rPr>
-        <w:br/>
-        <w:t xml:space="preserve">     </w:t>
-      </w:r>
-      <w:r>
-        <w:rPr>
-          <w:b/>
-          <w:bCs/>
-          <w:color w:val="008080"/>
-          <w:sz w:val="18"/>
-          <w:szCs w:val="18"/>
-        </w:rPr>
-        <w:t>'edad'</w:t>
-      </w:r>
-      <w:r>
-        <w:rPr>
-          <w:color w:val="000000"/>
-          <w:sz w:val="18"/>
-          <w:szCs w:val="18"/>
-        </w:rPr>
-        <w:t>:</w:t>
-      </w:r>
-      <w:r>
-        <w:rPr>
-          <w:color w:val="0000FF"/>
-          <w:sz w:val="18"/>
-          <w:szCs w:val="18"/>
-        </w:rPr>
-        <w:t>21</w:t>
-      </w:r>
-      <w:r>
-        <w:rPr>
-          <w:color w:val="000000"/>
-          <w:sz w:val="18"/>
-          <w:szCs w:val="18"/>
-        </w:rPr>
-        <w:t>,</w:t>
-      </w:r>
-      <w:r>
-        <w:rPr>
-          <w:color w:val="000000"/>
-          <w:sz w:val="18"/>
-          <w:szCs w:val="18"/>
-        </w:rPr>
-        <w:br/>
-        <w:t xml:space="preserve">     </w:t>
-      </w:r>
-      <w:r>
-        <w:rPr>
-          <w:b/>
-          <w:bCs/>
-          <w:color w:val="008080"/>
-          <w:sz w:val="18"/>
-          <w:szCs w:val="18"/>
-        </w:rPr>
-        <w:t>'materias'</w:t>
-      </w:r>
-      <w:r>
-        <w:rPr>
-          <w:color w:val="000000"/>
-          <w:sz w:val="18"/>
-          <w:szCs w:val="18"/>
-        </w:rPr>
-        <w:t>:{</w:t>
-      </w:r>
-      <w:r>
-        <w:rPr>
-          <w:b/>
-          <w:bCs/>
-          <w:color w:val="008080"/>
-          <w:sz w:val="18"/>
-          <w:szCs w:val="18"/>
-        </w:rPr>
-        <w:t>'Robots'</w:t>
-      </w:r>
-      <w:r>
-        <w:rPr>
-          <w:color w:val="000000"/>
-          <w:sz w:val="18"/>
-          <w:szCs w:val="18"/>
-        </w:rPr>
-        <w:t>:</w:t>
-      </w:r>
-      <w:r>
-        <w:rPr>
-          <w:color w:val="0000FF"/>
-          <w:sz w:val="18"/>
-          <w:szCs w:val="18"/>
-        </w:rPr>
-        <w:t>1.7</w:t>
-      </w:r>
-      <w:r>
-        <w:rPr>
-          <w:color w:val="000000"/>
-          <w:sz w:val="18"/>
-          <w:szCs w:val="18"/>
-        </w:rPr>
-        <w:t xml:space="preserve">, </w:t>
-      </w:r>
-      <w:r>
-        <w:rPr>
-          <w:b/>
-          <w:bCs/>
-          <w:color w:val="008080"/>
-          <w:sz w:val="18"/>
-          <w:szCs w:val="18"/>
-        </w:rPr>
-        <w:t>'Logística'</w:t>
-      </w:r>
-      <w:r>
-        <w:rPr>
-          <w:color w:val="000000"/>
-          <w:sz w:val="18"/>
-          <w:szCs w:val="18"/>
-        </w:rPr>
-        <w:t>:</w:t>
-      </w:r>
-      <w:r>
-        <w:rPr>
-          <w:color w:val="0000FF"/>
-          <w:sz w:val="18"/>
-          <w:szCs w:val="18"/>
-        </w:rPr>
-        <w:t>2.5</w:t>
-      </w:r>
-      <w:r>
-        <w:rPr>
-          <w:color w:val="000000"/>
-          <w:sz w:val="18"/>
-          <w:szCs w:val="18"/>
-        </w:rPr>
-        <w:t xml:space="preserve">, </w:t>
-      </w:r>
-      <w:r>
-        <w:rPr>
-          <w:b/>
-          <w:bCs/>
-          <w:color w:val="008080"/>
-          <w:sz w:val="18"/>
-          <w:szCs w:val="18"/>
-        </w:rPr>
-        <w:t>'Variables'</w:t>
-      </w:r>
-      <w:r>
-        <w:rPr>
-          <w:color w:val="000000"/>
-          <w:sz w:val="18"/>
-          <w:szCs w:val="18"/>
-        </w:rPr>
-        <w:t>:</w:t>
-      </w:r>
-      <w:r>
-        <w:rPr>
-          <w:color w:val="0000FF"/>
-          <w:sz w:val="18"/>
-          <w:szCs w:val="18"/>
-        </w:rPr>
-        <w:t>3.8</w:t>
-      </w:r>
-      <w:r>
-        <w:rPr>
-          <w:color w:val="000000"/>
-          <w:sz w:val="18"/>
-          <w:szCs w:val="18"/>
-        </w:rPr>
-        <w:t xml:space="preserve">, </w:t>
-      </w:r>
-      <w:r>
-        <w:rPr>
-          <w:b/>
-          <w:bCs/>
-          <w:color w:val="008080"/>
-          <w:sz w:val="18"/>
-          <w:szCs w:val="18"/>
-        </w:rPr>
-        <w:t>'Electrónica'</w:t>
-      </w:r>
-      <w:r>
-        <w:rPr>
-          <w:color w:val="000000"/>
-          <w:sz w:val="18"/>
-          <w:szCs w:val="18"/>
-        </w:rPr>
-        <w:t>:</w:t>
-      </w:r>
-      <w:r>
-        <w:rPr>
-          <w:color w:val="0000FF"/>
-          <w:sz w:val="18"/>
-          <w:szCs w:val="18"/>
-        </w:rPr>
-        <w:t>4.2</w:t>
-      </w:r>
-      <w:r>
-        <w:rPr>
-          <w:color w:val="000000"/>
-          <w:sz w:val="18"/>
-          <w:szCs w:val="18"/>
-        </w:rPr>
-        <w:t xml:space="preserve">, </w:t>
-      </w:r>
-      <w:r>
-        <w:rPr>
-          <w:b/>
-          <w:bCs/>
-          <w:color w:val="008080"/>
-          <w:sz w:val="18"/>
-          <w:szCs w:val="18"/>
-        </w:rPr>
-        <w:t>'Fisica'</w:t>
-      </w:r>
-      <w:r>
-        <w:rPr>
-          <w:color w:val="000000"/>
-          <w:sz w:val="18"/>
-          <w:szCs w:val="18"/>
-        </w:rPr>
-        <w:t>:</w:t>
-      </w:r>
-      <w:r>
-        <w:rPr>
-          <w:color w:val="0000FF"/>
-          <w:sz w:val="18"/>
-          <w:szCs w:val="18"/>
-        </w:rPr>
-        <w:t>5</w:t>
-      </w:r>
-      <w:r>
-        <w:rPr>
-          <w:color w:val="000000"/>
-          <w:sz w:val="18"/>
-          <w:szCs w:val="18"/>
-        </w:rPr>
-        <w:t>},</w:t>
-      </w:r>
-      <w:r>
-        <w:rPr>
-          <w:color w:val="000000"/>
-          <w:sz w:val="18"/>
-          <w:szCs w:val="18"/>
-        </w:rPr>
-        <w:br/>
-        <w:t xml:space="preserve">     </w:t>
-      </w:r>
-      <w:r>
-        <w:rPr>
-          <w:b/>
-          <w:bCs/>
-          <w:color w:val="008080"/>
-          <w:sz w:val="18"/>
-          <w:szCs w:val="18"/>
-        </w:rPr>
-        <w:t>'semestre'</w:t>
-      </w:r>
-      <w:r>
-        <w:rPr>
-          <w:color w:val="000000"/>
-          <w:sz w:val="18"/>
-          <w:szCs w:val="18"/>
-        </w:rPr>
-        <w:t>:</w:t>
-      </w:r>
-      <w:r>
-        <w:rPr>
-          <w:color w:val="0000FF"/>
-          <w:sz w:val="18"/>
-          <w:szCs w:val="18"/>
-        </w:rPr>
-        <w:t>7</w:t>
-      </w:r>
-      <w:r>
-        <w:rPr>
-          <w:color w:val="0000FF"/>
-          <w:sz w:val="18"/>
-          <w:szCs w:val="18"/>
-        </w:rPr>
-        <w:br/>
-        <w:t xml:space="preserve">    </w:t>
-      </w:r>
-      <w:r>
-        <w:rPr>
-          <w:color w:val="000000"/>
-          <w:sz w:val="18"/>
-          <w:szCs w:val="18"/>
-        </w:rPr>
-        <w:t>},</w:t>
-      </w:r>
-      <w:r>
-        <w:rPr>
-          <w:color w:val="000000"/>
-          <w:sz w:val="18"/>
-          <w:szCs w:val="18"/>
-        </w:rPr>
-        <w:br/>
-        <w:t xml:space="preserve">    {</w:t>
-      </w:r>
-      <w:r>
-        <w:rPr>
-          <w:b/>
-          <w:bCs/>
-          <w:color w:val="008080"/>
-          <w:sz w:val="18"/>
-          <w:szCs w:val="18"/>
-        </w:rPr>
-        <w:t>'</w:t>
-      </w:r>
-      <w:proofErr w:type="spellStart"/>
-      <w:r>
-        <w:rPr>
-          <w:b/>
-          <w:bCs/>
-          <w:color w:val="008080"/>
-          <w:sz w:val="18"/>
-          <w:szCs w:val="18"/>
-        </w:rPr>
-        <w:t>nombre'</w:t>
-      </w:r>
-      <w:r>
-        <w:rPr>
-          <w:color w:val="000000"/>
-          <w:sz w:val="18"/>
-          <w:szCs w:val="18"/>
-        </w:rPr>
-        <w:t>:</w:t>
-      </w:r>
-      <w:r>
-        <w:rPr>
-          <w:b/>
-          <w:bCs/>
-          <w:color w:val="008080"/>
-          <w:sz w:val="18"/>
-          <w:szCs w:val="18"/>
-        </w:rPr>
-        <w:t>'Valeria</w:t>
-      </w:r>
-      <w:proofErr w:type="spellEnd"/>
-      <w:r>
-        <w:rPr>
-          <w:b/>
-          <w:bCs/>
-          <w:color w:val="008080"/>
-          <w:sz w:val="18"/>
-          <w:szCs w:val="18"/>
-        </w:rPr>
-        <w:t>'</w:t>
-      </w:r>
-      <w:r>
-        <w:rPr>
-          <w:color w:val="000000"/>
-          <w:sz w:val="18"/>
-          <w:szCs w:val="18"/>
-        </w:rPr>
-        <w:t>,</w:t>
-      </w:r>
-      <w:r>
-        <w:rPr>
-          <w:color w:val="000000"/>
-          <w:sz w:val="18"/>
-          <w:szCs w:val="18"/>
-        </w:rPr>
-        <w:br/>
-        <w:t xml:space="preserve">     </w:t>
-      </w:r>
-      <w:r>
-        <w:rPr>
-          <w:b/>
-          <w:bCs/>
-          <w:color w:val="008080"/>
-          <w:sz w:val="18"/>
-          <w:szCs w:val="18"/>
-        </w:rPr>
-        <w:t>'codigo'</w:t>
-      </w:r>
-      <w:r>
-        <w:rPr>
-          <w:color w:val="000000"/>
-          <w:sz w:val="18"/>
-          <w:szCs w:val="18"/>
-        </w:rPr>
-        <w:t>:</w:t>
-      </w:r>
-      <w:r>
-        <w:rPr>
-          <w:b/>
-          <w:bCs/>
-          <w:color w:val="008080"/>
-          <w:sz w:val="18"/>
-          <w:szCs w:val="18"/>
-        </w:rPr>
-        <w:t>'100000010'</w:t>
-      </w:r>
-      <w:r>
-        <w:rPr>
-          <w:color w:val="000000"/>
-          <w:sz w:val="18"/>
-          <w:szCs w:val="18"/>
-        </w:rPr>
-        <w:t>,</w:t>
-      </w:r>
-      <w:r>
-        <w:rPr>
-          <w:color w:val="000000"/>
-          <w:sz w:val="18"/>
-          <w:szCs w:val="18"/>
-        </w:rPr>
-        <w:br/>
-        <w:t xml:space="preserve">     </w:t>
-      </w:r>
-      <w:r>
-        <w:rPr>
-          <w:b/>
-          <w:bCs/>
-          <w:color w:val="008080"/>
-          <w:sz w:val="18"/>
-          <w:szCs w:val="18"/>
-        </w:rPr>
-        <w:t>'</w:t>
-      </w:r>
-      <w:proofErr w:type="spellStart"/>
-      <w:r>
-        <w:rPr>
-          <w:b/>
-          <w:bCs/>
-          <w:color w:val="008080"/>
-          <w:sz w:val="18"/>
-          <w:szCs w:val="18"/>
-        </w:rPr>
-        <w:t>carrera'</w:t>
-      </w:r>
-      <w:r>
-        <w:rPr>
-          <w:color w:val="000000"/>
-          <w:sz w:val="18"/>
-          <w:szCs w:val="18"/>
-        </w:rPr>
-        <w:t>:</w:t>
-      </w:r>
-      <w:r>
-        <w:rPr>
-          <w:b/>
-          <w:bCs/>
-          <w:color w:val="008080"/>
-          <w:sz w:val="18"/>
-          <w:szCs w:val="18"/>
-        </w:rPr>
-        <w:t>'Ingeniería</w:t>
-      </w:r>
-      <w:proofErr w:type="spellEnd"/>
-      <w:r>
-        <w:rPr>
-          <w:b/>
-          <w:bCs/>
-          <w:color w:val="008080"/>
-          <w:sz w:val="18"/>
-          <w:szCs w:val="18"/>
-        </w:rPr>
-        <w:t xml:space="preserve"> Eléctrica'</w:t>
+        <w:t>'carrera'</w:t>
+      </w:r>
+      <w:r>
+        <w:rPr>
+          <w:color w:val="000000"/>
+          <w:sz w:val="18"/>
+          <w:szCs w:val="18"/>
+        </w:rPr>
+        <w:t>:</w:t>
+      </w:r>
+      <w:r>
+        <w:rPr>
+          <w:b/>
+          <w:bCs/>
+          <w:color w:val="008080"/>
+          <w:sz w:val="18"/>
+          <w:szCs w:val="18"/>
+        </w:rPr>
+        <w:t>'Ingeniería Eléctrica'</w:t>
       </w:r>
       <w:r>
         <w:rPr>
@@ -7923,6 +7331,7 @@
     <w:lsdException w:name="HTML Sample" w:semiHidden="1" w:unhideWhenUsed="1"/>
     <w:lsdException w:name="HTML Typewriter" w:semiHidden="1" w:unhideWhenUsed="1"/>
     <w:lsdException w:name="HTML Variable" w:semiHidden="1" w:unhideWhenUsed="1"/>
+    <w:lsdException w:name="Normal Table" w:semiHidden="1" w:unhideWhenUsed="1"/>
     <w:lsdException w:name="annotation subject" w:semiHidden="1" w:unhideWhenUsed="1"/>
     <w:lsdException w:name="No List" w:semiHidden="1" w:unhideWhenUsed="1"/>
     <w:lsdException w:name="Outline List 1" w:semiHidden="1" w:unhideWhenUsed="1"/>
@@ -7969,8 +7378,10 @@
     <w:lsdException w:name="Table Subtle 2" w:semiHidden="1" w:unhideWhenUsed="1"/>
     <w:lsdException w:name="Table Web 1" w:semiHidden="1" w:unhideWhenUsed="1"/>
     <w:lsdException w:name="Table Web 2" w:semiHidden="1" w:unhideWhenUsed="1"/>
+    <w:lsdException w:name="Table Web 3" w:semiHidden="1" w:unhideWhenUsed="1"/>
     <w:lsdException w:name="Balloon Text" w:semiHidden="1" w:unhideWhenUsed="1"/>
     <w:lsdException w:name="Table Grid" w:uiPriority="39"/>
+    <w:lsdException w:name="Table Theme" w:semiHidden="1" w:unhideWhenUsed="1"/>
     <w:lsdException w:name="Placeholder Text" w:semiHidden="1"/>
     <w:lsdException w:name="No Spacing" w:uiPriority="1" w:qFormat="1"/>
     <w:lsdException w:name="Light Shading" w:uiPriority="60"/>

</xml_diff>

<commit_message>
MOD: material sobre archivos
</commit_message>
<xml_diff>
--- a/material/IntroProg/Ejercicios/6. Diccionarios/Nivel4 - Celulares y notas.docx
+++ b/material/IntroProg/Ejercicios/6. Diccionarios/Nivel4 - Celulares y notas.docx
@@ -1781,8 +1781,10 @@
         </w:numPr>
         <w:jc w:val="both"/>
       </w:pPr>
-      <w:r>
-        <w:t>Dada una materia, indicar cuántos estudiantes la han cursado, y cuántos estudiantes la han aprobado (nota superior a 3.0)</w:t>
+      <w:bookmarkStart w:id="0" w:name="_GoBack"/>
+      <w:bookmarkEnd w:id="0"/>
+      <w:r>
+        <w:t>Dada una carrera, mostrar el nombre de todos los estudiantes que la cursan.</w:t>
       </w:r>
     </w:p>
     <w:p>
@@ -1795,71 +1797,53 @@
         <w:jc w:val="both"/>
       </w:pPr>
       <w:r>
-        <w:t>Dada una carrera, mostrar el nombre de todos los estudiantes que la cursan.</w:t>
+        <w:t xml:space="preserve">Crear un diccionario que relacione </w:t>
+      </w:r>
+      <w:r>
+        <w:t>cada</w:t>
+      </w:r>
+      <w:r>
+        <w:t xml:space="preserve"> materia con la cantidad de estudiantes que la están cursando. </w:t>
       </w:r>
     </w:p>
     <w:p>
       <w:pPr>
         <w:pStyle w:val="ListParagraph"/>
-        <w:numPr>
-          <w:ilvl w:val="1"/>
-          <w:numId w:val="9"/>
-        </w:numPr>
         <w:jc w:val="both"/>
       </w:pPr>
-      <w:r>
-        <w:t xml:space="preserve">Crear un diccionario que relacione </w:t>
-      </w:r>
-      <w:r>
-        <w:t>cada</w:t>
-      </w:r>
-      <w:r>
-        <w:t xml:space="preserve"> materia</w:t>
-      </w:r>
-      <w:bookmarkStart w:id="0" w:name="_GoBack"/>
-      <w:bookmarkEnd w:id="0"/>
-      <w:r>
-        <w:t xml:space="preserve"> con la cantidad de estudiantes que la están cursando. </w:t>
-      </w:r>
     </w:p>
     <w:p>
       <w:pPr>
         <w:pStyle w:val="ListParagraph"/>
         <w:jc w:val="both"/>
-      </w:pPr>
+        <w:rPr>
+          <w:b/>
+          <w:bCs/>
+        </w:rPr>
+      </w:pPr>
+      <w:r>
+        <w:rPr>
+          <w:b/>
+          <w:bCs/>
+        </w:rPr>
+        <w:t>Nota</w:t>
+      </w:r>
+      <w:r>
+        <w:rPr>
+          <w:b/>
+          <w:bCs/>
+        </w:rPr>
+        <w:t xml:space="preserve">: </w:t>
+      </w:r>
     </w:p>
     <w:p>
       <w:pPr>
         <w:pStyle w:val="ListParagraph"/>
         <w:jc w:val="both"/>
-        <w:rPr>
-          <w:b/>
-          <w:bCs/>
-        </w:rPr>
-      </w:pPr>
-      <w:r>
-        <w:rPr>
-          <w:b/>
-          <w:bCs/>
-        </w:rPr>
-        <w:t>Nota</w:t>
-      </w:r>
-      <w:r>
-        <w:rPr>
-          <w:b/>
-          <w:bCs/>
-        </w:rPr>
-        <w:t xml:space="preserve">: </w:t>
-      </w:r>
+      </w:pPr>
     </w:p>
     <w:p>
       <w:pPr>
-        <w:pStyle w:val="ListParagraph"/>
-        <w:jc w:val="both"/>
-      </w:pPr>
-    </w:p>
-    <w:p>
-      <w:pPr>
         <w:pStyle w:val="HTMLPreformatted"/>
         <w:shd w:val="clear" w:color="auto" w:fill="FFFFFF"/>
         <w:rPr>
@@ -3769,14 +3753,6 @@
           <w:szCs w:val="18"/>
         </w:rPr>
         <w:br/>
-      </w:r>
-      <w:r>
-        <w:rPr>
-          <w:color w:val="000000"/>
-          <w:sz w:val="18"/>
-          <w:szCs w:val="18"/>
-        </w:rPr>
-        <w:lastRenderedPageBreak/>
         <w:t xml:space="preserve">     </w:t>
       </w:r>
       <w:r>
@@ -4009,6 +3985,14 @@
           <w:szCs w:val="18"/>
         </w:rPr>
         <w:br/>
+      </w:r>
+      <w:r>
+        <w:rPr>
+          <w:color w:val="0000FF"/>
+          <w:sz w:val="18"/>
+          <w:szCs w:val="18"/>
+        </w:rPr>
+        <w:lastRenderedPageBreak/>
         <w:t xml:space="preserve">    </w:t>
       </w:r>
       <w:r>

</xml_diff>